<commit_message>
1.3 versija Titulinio lao redagavimas
</commit_message>
<xml_diff>
--- a/PSI_ISit-16_01_1LD_v01.docx
+++ b/PSI_ISit-16_01_1LD_v01.docx
@@ -409,37 +409,15 @@
         </w:rPr>
         <w:t xml:space="preserve">         Ar</w:t>
       </w:r>
-      <w:proofErr w:type="spellStart"/>
-      <w:r>
-        <w:rPr>
-          <w:rFonts w:ascii="Times New Roman" w:hAnsi="Times New Roman" w:cs="Times New Roman"/>
-          <w:sz w:val="24"/>
-          <w:szCs w:val="24"/>
-          <w:lang w:val="lt-LT"/>
-        </w:rPr>
-        <w:t>ūnas</w:t>
-      </w:r>
-      <w:proofErr w:type="spellEnd"/>
-      <w:r>
-        <w:rPr>
-          <w:rFonts w:ascii="Times New Roman" w:hAnsi="Times New Roman" w:cs="Times New Roman"/>
-          <w:sz w:val="24"/>
-          <w:szCs w:val="24"/>
-          <w:lang w:val="lt-LT"/>
-        </w:rPr>
-        <w:t xml:space="preserve"> </w:t>
-      </w:r>
-      <w:proofErr w:type="spellStart"/>
-      <w:r>
-        <w:rPr>
-          <w:rFonts w:ascii="Times New Roman" w:hAnsi="Times New Roman" w:cs="Times New Roman"/>
-          <w:sz w:val="24"/>
-          <w:szCs w:val="24"/>
-          <w:lang w:val="lt-LT"/>
-        </w:rPr>
-        <w:t>Kalitovičius</w:t>
-      </w:r>
-      <w:proofErr w:type="spellEnd"/>
+      <w:r>
+        <w:rPr>
+          <w:rFonts w:ascii="Times New Roman" w:hAnsi="Times New Roman" w:cs="Times New Roman"/>
+          <w:sz w:val="24"/>
+          <w:szCs w:val="24"/>
+          <w:lang w:val="lt-LT"/>
+        </w:rPr>
+        <w:t>ūnas Kalitovičius</w:t>
+      </w:r>
     </w:p>
     <w:p>
       <w:pPr>
@@ -498,8 +476,10 @@
           <w:szCs w:val="24"/>
           <w:lang w:val="lt-LT"/>
         </w:rPr>
-        <w:t>Darbo versija: 1.2</w:t>
-      </w:r>
+        <w:t>Darbo versija: 1.3</w:t>
+      </w:r>
+      <w:bookmarkStart w:id="0" w:name="_GoBack"/>
+      <w:bookmarkEnd w:id="0"/>
     </w:p>
     <w:p>
       <w:pPr>
@@ -588,12 +568,10 @@
       <w:pPr>
         <w:pStyle w:val="Heading1"/>
       </w:pPr>
-      <w:proofErr w:type="spellStart"/>
       <w:r>
         <w:lastRenderedPageBreak/>
         <w:t>Anotacija</w:t>
       </w:r>
-      <w:proofErr w:type="spellEnd"/>
       <w:r>
         <w:t xml:space="preserve"> </w:t>
       </w:r>
@@ -608,945 +586,193 @@
           <w:szCs w:val="24"/>
         </w:rPr>
       </w:pPr>
-      <w:proofErr w:type="spellStart"/>
-      <w:r>
-        <w:rPr>
-          <w:rFonts w:ascii="Times New Roman" w:hAnsi="Times New Roman" w:cs="Times New Roman"/>
-          <w:sz w:val="24"/>
-          <w:szCs w:val="24"/>
-        </w:rPr>
-        <w:t>J.Dirgėlaitė</w:t>
-      </w:r>
-      <w:proofErr w:type="spellEnd"/>
-      <w:r>
-        <w:rPr>
-          <w:rFonts w:ascii="Times New Roman" w:hAnsi="Times New Roman" w:cs="Times New Roman"/>
-          <w:sz w:val="24"/>
-          <w:szCs w:val="24"/>
-        </w:rPr>
-        <w:t xml:space="preserve">, </w:t>
-      </w:r>
-      <w:proofErr w:type="spellStart"/>
-      <w:r>
-        <w:rPr>
-          <w:rFonts w:ascii="Times New Roman" w:hAnsi="Times New Roman" w:cs="Times New Roman"/>
-          <w:sz w:val="24"/>
-          <w:szCs w:val="24"/>
-        </w:rPr>
-        <w:t>I.Lelius</w:t>
-      </w:r>
-      <w:proofErr w:type="spellEnd"/>
-      <w:r>
-        <w:rPr>
-          <w:rFonts w:ascii="Times New Roman" w:hAnsi="Times New Roman" w:cs="Times New Roman"/>
-          <w:sz w:val="24"/>
-          <w:szCs w:val="24"/>
-        </w:rPr>
-        <w:t xml:space="preserve">, </w:t>
-      </w:r>
-      <w:proofErr w:type="spellStart"/>
-      <w:r>
-        <w:rPr>
-          <w:rFonts w:ascii="Times New Roman" w:hAnsi="Times New Roman" w:cs="Times New Roman"/>
-          <w:sz w:val="24"/>
-          <w:szCs w:val="24"/>
-        </w:rPr>
-        <w:t>A.Kalitovičius.Internetinė</w:t>
-      </w:r>
-      <w:proofErr w:type="spellEnd"/>
-      <w:r>
-        <w:rPr>
-          <w:rFonts w:ascii="Times New Roman" w:hAnsi="Times New Roman" w:cs="Times New Roman"/>
-          <w:sz w:val="24"/>
-          <w:szCs w:val="24"/>
+      <w:r>
+        <w:rPr>
+          <w:rFonts w:ascii="Times New Roman" w:hAnsi="Times New Roman" w:cs="Times New Roman"/>
+          <w:sz w:val="24"/>
+          <w:szCs w:val="24"/>
+        </w:rPr>
+        <w:t>J.Dirgėlaitė, I.Lelius, A.Kalitovičius.Internetinė paciento paskyros sistema polilinikoje. Verslo tikslų ir poreikių specifikacija (1.2 versija) VGTU FMF IS katedra, Vilnius, 2019.</w:t>
+      </w:r>
+    </w:p>
+    <w:p>
+      <w:pPr>
+        <w:spacing w:line="360" w:lineRule="auto"/>
+        <w:rPr>
+          <w:rFonts w:ascii="Times New Roman" w:hAnsi="Times New Roman" w:cs="Times New Roman"/>
+          <w:sz w:val="24"/>
+          <w:szCs w:val="24"/>
+          <w:lang w:val="lt-LT"/>
+        </w:rPr>
+      </w:pPr>
+      <w:r>
+        <w:rPr>
+          <w:rFonts w:ascii="Times New Roman" w:hAnsi="Times New Roman" w:cs="Times New Roman"/>
+          <w:sz w:val="24"/>
+          <w:szCs w:val="24"/>
+        </w:rPr>
+        <w:t xml:space="preserve">Šis laboratorinis darbas yra pirmasis </w:t>
+      </w:r>
+      <w:r>
+        <w:rPr>
+          <w:rFonts w:ascii="Times New Roman" w:hAnsi="Times New Roman" w:cs="Times New Roman"/>
+          <w:sz w:val="24"/>
+          <w:szCs w:val="24"/>
+        </w:rPr>
+        <w:t xml:space="preserve">iš keturių laboratorinių darbų, kuris yra skirtas šio kurso verslo tikslų ir poreikių specifikavimo nagrinėjimui. </w:t>
+      </w:r>
+      <w:r>
+        <w:rPr>
+          <w:rFonts w:ascii="Times New Roman" w:hAnsi="Times New Roman" w:cs="Times New Roman"/>
+          <w:sz w:val="24"/>
+          <w:szCs w:val="24"/>
+          <w:lang w:val="lt-LT"/>
+        </w:rPr>
+        <w:t>D</w:t>
+      </w:r>
+      <w:r>
+        <w:rPr>
+          <w:rFonts w:ascii="Times New Roman" w:hAnsi="Times New Roman" w:cs="Times New Roman"/>
+          <w:sz w:val="24"/>
+          <w:szCs w:val="24"/>
+          <w:lang w:val="lt-LT"/>
+        </w:rPr>
+        <w:t xml:space="preserve">arbe </w:t>
+      </w:r>
+      <w:r>
+        <w:rPr>
+          <w:rFonts w:ascii="Times New Roman" w:hAnsi="Times New Roman" w:cs="Times New Roman"/>
+          <w:sz w:val="24"/>
+          <w:szCs w:val="24"/>
+          <w:lang w:val="lt-LT"/>
+        </w:rPr>
+        <w:t>nagrinėjama</w:t>
+      </w:r>
+      <w:r>
+        <w:rPr>
+          <w:rFonts w:ascii="Times New Roman" w:hAnsi="Times New Roman" w:cs="Times New Roman"/>
+          <w:sz w:val="24"/>
+          <w:szCs w:val="24"/>
+          <w:lang w:val="lt-LT"/>
+        </w:rPr>
+        <w:t xml:space="preserve"> p</w:t>
+      </w:r>
+      <w:r>
+        <w:rPr>
+          <w:rFonts w:ascii="Times New Roman" w:hAnsi="Times New Roman" w:cs="Times New Roman"/>
+          <w:sz w:val="24"/>
+          <w:szCs w:val="24"/>
+          <w:lang w:val="lt-LT"/>
+        </w:rPr>
+        <w:t>oliklinikos pacientų registravim</w:t>
+      </w:r>
+      <w:r>
+        <w:rPr>
+          <w:rFonts w:ascii="Times New Roman" w:hAnsi="Times New Roman" w:cs="Times New Roman"/>
+          <w:sz w:val="24"/>
+          <w:szCs w:val="24"/>
+          <w:lang w:val="lt-LT"/>
+        </w:rPr>
+        <w:t xml:space="preserve">o pas </w:t>
+      </w:r>
+      <w:r>
+        <w:rPr>
+          <w:rFonts w:ascii="Times New Roman" w:hAnsi="Times New Roman" w:cs="Times New Roman"/>
+          <w:sz w:val="24"/>
+          <w:szCs w:val="24"/>
+          <w:lang w:val="lt-LT"/>
+        </w:rPr>
+        <w:t>medicinos specialistus procedūra</w:t>
+      </w:r>
+      <w:r>
+        <w:rPr>
+          <w:rFonts w:ascii="Times New Roman" w:hAnsi="Times New Roman" w:cs="Times New Roman"/>
+          <w:sz w:val="24"/>
+          <w:szCs w:val="24"/>
+          <w:lang w:val="lt-LT"/>
+        </w:rPr>
+        <w:t>.</w:t>
+      </w:r>
+      <w:r>
+        <w:rPr>
+          <w:rFonts w:ascii="Times New Roman" w:hAnsi="Times New Roman" w:cs="Times New Roman"/>
+          <w:sz w:val="24"/>
+          <w:szCs w:val="24"/>
+          <w:lang w:val="lt-LT"/>
+        </w:rPr>
+        <w:t xml:space="preserve"> Laboratorinis darbas skirtas išsiaiškinti užsakovo veiklos problemas, bendru nutarimu aiškinamasi ar informacinės sistemos papildomas įskiepis padės išspręsti susidariusius trikdžius veiklos procesuose.</w:t>
+      </w:r>
+      <w:r>
+        <w:rPr>
+          <w:rFonts w:ascii="Times New Roman" w:hAnsi="Times New Roman" w:cs="Times New Roman"/>
+          <w:sz w:val="24"/>
+          <w:szCs w:val="24"/>
+          <w:lang w:val="lt-LT"/>
+        </w:rPr>
+        <w:t xml:space="preserve"> Atliekama </w:t>
+      </w:r>
+      <w:r>
+        <w:rPr>
+          <w:rFonts w:ascii="Times New Roman" w:hAnsi="Times New Roman" w:cs="Times New Roman"/>
+          <w:sz w:val="24"/>
+          <w:szCs w:val="24"/>
+          <w:lang w:val="lt-LT"/>
+        </w:rPr>
+        <w:t>išorinė poliklinikos registratūros veikos analizė, nustatomos probleminės sritys susijusios su poliklinikos viso personalo ir registratūros darbu, nagrinėjama ar poliklinikos registratūros darbo jėgos resursai yra tinkamai panaudojami, kaip juos būtų galima naudingiau panaudoti, pakeitus žmogiškųjų išteklių darbą kompiuterizuojant tam tikrus veiklos procesus registratūroje</w:t>
+      </w:r>
+      <w:r>
+        <w:rPr>
+          <w:rFonts w:ascii="Times New Roman" w:hAnsi="Times New Roman" w:cs="Times New Roman"/>
+          <w:sz w:val="24"/>
+          <w:szCs w:val="24"/>
+          <w:lang w:val="lt-LT"/>
+        </w:rPr>
+        <w:t>.</w:t>
+      </w:r>
+      <w:r>
+        <w:rPr>
+          <w:rFonts w:ascii="Times New Roman" w:hAnsi="Times New Roman" w:cs="Times New Roman"/>
+          <w:sz w:val="24"/>
+          <w:szCs w:val="24"/>
+          <w:lang w:val="lt-LT"/>
         </w:rPr>
         <w:t xml:space="preserve"> </w:t>
       </w:r>
-      <w:proofErr w:type="spellStart"/>
-      <w:r>
-        <w:rPr>
-          <w:rFonts w:ascii="Times New Roman" w:hAnsi="Times New Roman" w:cs="Times New Roman"/>
-          <w:sz w:val="24"/>
-          <w:szCs w:val="24"/>
-        </w:rPr>
-        <w:t>paciento</w:t>
-      </w:r>
-      <w:proofErr w:type="spellEnd"/>
-      <w:r>
-        <w:rPr>
-          <w:rFonts w:ascii="Times New Roman" w:hAnsi="Times New Roman" w:cs="Times New Roman"/>
-          <w:sz w:val="24"/>
-          <w:szCs w:val="24"/>
-        </w:rPr>
-        <w:t xml:space="preserve"> </w:t>
-      </w:r>
-      <w:proofErr w:type="spellStart"/>
-      <w:r>
-        <w:rPr>
-          <w:rFonts w:ascii="Times New Roman" w:hAnsi="Times New Roman" w:cs="Times New Roman"/>
-          <w:sz w:val="24"/>
-          <w:szCs w:val="24"/>
-        </w:rPr>
-        <w:t>paskyros</w:t>
-      </w:r>
-      <w:proofErr w:type="spellEnd"/>
-      <w:r>
-        <w:rPr>
-          <w:rFonts w:ascii="Times New Roman" w:hAnsi="Times New Roman" w:cs="Times New Roman"/>
-          <w:sz w:val="24"/>
-          <w:szCs w:val="24"/>
-        </w:rPr>
-        <w:t xml:space="preserve"> </w:t>
-      </w:r>
-      <w:proofErr w:type="spellStart"/>
-      <w:r>
-        <w:rPr>
-          <w:rFonts w:ascii="Times New Roman" w:hAnsi="Times New Roman" w:cs="Times New Roman"/>
-          <w:sz w:val="24"/>
-          <w:szCs w:val="24"/>
-        </w:rPr>
-        <w:t>sistema</w:t>
-      </w:r>
-      <w:proofErr w:type="spellEnd"/>
-      <w:r>
-        <w:rPr>
-          <w:rFonts w:ascii="Times New Roman" w:hAnsi="Times New Roman" w:cs="Times New Roman"/>
-          <w:sz w:val="24"/>
-          <w:szCs w:val="24"/>
-        </w:rPr>
-        <w:t xml:space="preserve"> </w:t>
-      </w:r>
-      <w:proofErr w:type="spellStart"/>
-      <w:r>
-        <w:rPr>
-          <w:rFonts w:ascii="Times New Roman" w:hAnsi="Times New Roman" w:cs="Times New Roman"/>
-          <w:sz w:val="24"/>
-          <w:szCs w:val="24"/>
-        </w:rPr>
-        <w:t>polilinikoje</w:t>
-      </w:r>
-      <w:proofErr w:type="spellEnd"/>
-      <w:r>
-        <w:rPr>
-          <w:rFonts w:ascii="Times New Roman" w:hAnsi="Times New Roman" w:cs="Times New Roman"/>
-          <w:sz w:val="24"/>
-          <w:szCs w:val="24"/>
-        </w:rPr>
-        <w:t xml:space="preserve">. </w:t>
-      </w:r>
-      <w:proofErr w:type="spellStart"/>
-      <w:r>
-        <w:rPr>
-          <w:rFonts w:ascii="Times New Roman" w:hAnsi="Times New Roman" w:cs="Times New Roman"/>
-          <w:sz w:val="24"/>
-          <w:szCs w:val="24"/>
-        </w:rPr>
-        <w:t>Verslo</w:t>
-      </w:r>
-      <w:proofErr w:type="spellEnd"/>
-      <w:r>
-        <w:rPr>
-          <w:rFonts w:ascii="Times New Roman" w:hAnsi="Times New Roman" w:cs="Times New Roman"/>
-          <w:sz w:val="24"/>
-          <w:szCs w:val="24"/>
-        </w:rPr>
-        <w:t xml:space="preserve"> </w:t>
-      </w:r>
-      <w:proofErr w:type="spellStart"/>
-      <w:r>
-        <w:rPr>
-          <w:rFonts w:ascii="Times New Roman" w:hAnsi="Times New Roman" w:cs="Times New Roman"/>
-          <w:sz w:val="24"/>
-          <w:szCs w:val="24"/>
-        </w:rPr>
-        <w:t>tikslų</w:t>
-      </w:r>
-      <w:proofErr w:type="spellEnd"/>
-      <w:r>
-        <w:rPr>
-          <w:rFonts w:ascii="Times New Roman" w:hAnsi="Times New Roman" w:cs="Times New Roman"/>
-          <w:sz w:val="24"/>
-          <w:szCs w:val="24"/>
-        </w:rPr>
-        <w:t xml:space="preserve"> </w:t>
-      </w:r>
-      <w:proofErr w:type="spellStart"/>
-      <w:r>
-        <w:rPr>
-          <w:rFonts w:ascii="Times New Roman" w:hAnsi="Times New Roman" w:cs="Times New Roman"/>
-          <w:sz w:val="24"/>
-          <w:szCs w:val="24"/>
-        </w:rPr>
-        <w:t>ir</w:t>
-      </w:r>
-      <w:proofErr w:type="spellEnd"/>
-      <w:r>
-        <w:rPr>
-          <w:rFonts w:ascii="Times New Roman" w:hAnsi="Times New Roman" w:cs="Times New Roman"/>
-          <w:sz w:val="24"/>
-          <w:szCs w:val="24"/>
-        </w:rPr>
-        <w:t xml:space="preserve"> </w:t>
-      </w:r>
-      <w:proofErr w:type="spellStart"/>
-      <w:r>
-        <w:rPr>
-          <w:rFonts w:ascii="Times New Roman" w:hAnsi="Times New Roman" w:cs="Times New Roman"/>
-          <w:sz w:val="24"/>
-          <w:szCs w:val="24"/>
-        </w:rPr>
-        <w:t>poreikių</w:t>
-      </w:r>
-      <w:proofErr w:type="spellEnd"/>
-      <w:r>
-        <w:rPr>
-          <w:rFonts w:ascii="Times New Roman" w:hAnsi="Times New Roman" w:cs="Times New Roman"/>
-          <w:sz w:val="24"/>
-          <w:szCs w:val="24"/>
-        </w:rPr>
-        <w:t xml:space="preserve"> </w:t>
-      </w:r>
-      <w:proofErr w:type="spellStart"/>
-      <w:r>
-        <w:rPr>
-          <w:rFonts w:ascii="Times New Roman" w:hAnsi="Times New Roman" w:cs="Times New Roman"/>
-          <w:sz w:val="24"/>
-          <w:szCs w:val="24"/>
-        </w:rPr>
-        <w:t>specifikacija</w:t>
-      </w:r>
-      <w:proofErr w:type="spellEnd"/>
-      <w:r>
-        <w:rPr>
-          <w:rFonts w:ascii="Times New Roman" w:hAnsi="Times New Roman" w:cs="Times New Roman"/>
-          <w:sz w:val="24"/>
-          <w:szCs w:val="24"/>
-        </w:rPr>
-        <w:t xml:space="preserve"> (1.2 </w:t>
-      </w:r>
-      <w:proofErr w:type="spellStart"/>
-      <w:r>
-        <w:rPr>
-          <w:rFonts w:ascii="Times New Roman" w:hAnsi="Times New Roman" w:cs="Times New Roman"/>
-          <w:sz w:val="24"/>
-          <w:szCs w:val="24"/>
-        </w:rPr>
-        <w:t>versija</w:t>
-      </w:r>
-      <w:proofErr w:type="spellEnd"/>
-      <w:r>
-        <w:rPr>
-          <w:rFonts w:ascii="Times New Roman" w:hAnsi="Times New Roman" w:cs="Times New Roman"/>
-          <w:sz w:val="24"/>
-          <w:szCs w:val="24"/>
-        </w:rPr>
-        <w:t xml:space="preserve">) VGTU FMF IS </w:t>
-      </w:r>
-      <w:proofErr w:type="spellStart"/>
-      <w:r>
-        <w:rPr>
-          <w:rFonts w:ascii="Times New Roman" w:hAnsi="Times New Roman" w:cs="Times New Roman"/>
-          <w:sz w:val="24"/>
-          <w:szCs w:val="24"/>
-        </w:rPr>
-        <w:t>katedra</w:t>
-      </w:r>
-      <w:proofErr w:type="spellEnd"/>
-      <w:r>
-        <w:rPr>
-          <w:rFonts w:ascii="Times New Roman" w:hAnsi="Times New Roman" w:cs="Times New Roman"/>
-          <w:sz w:val="24"/>
-          <w:szCs w:val="24"/>
-        </w:rPr>
-        <w:t>, Vilnius, 2019.</w:t>
-      </w:r>
-    </w:p>
-    <w:p>
-      <w:pPr>
-        <w:spacing w:line="360" w:lineRule="auto"/>
-        <w:rPr>
-          <w:rFonts w:ascii="Times New Roman" w:hAnsi="Times New Roman" w:cs="Times New Roman"/>
-          <w:sz w:val="24"/>
-          <w:szCs w:val="24"/>
-          <w:lang w:val="lt-LT"/>
-        </w:rPr>
-      </w:pPr>
-      <w:proofErr w:type="spellStart"/>
-      <w:r>
-        <w:rPr>
-          <w:rFonts w:ascii="Times New Roman" w:hAnsi="Times New Roman" w:cs="Times New Roman"/>
-          <w:sz w:val="24"/>
-          <w:szCs w:val="24"/>
-        </w:rPr>
-        <w:t>Šis</w:t>
-      </w:r>
-      <w:proofErr w:type="spellEnd"/>
-      <w:r>
-        <w:rPr>
-          <w:rFonts w:ascii="Times New Roman" w:hAnsi="Times New Roman" w:cs="Times New Roman"/>
-          <w:sz w:val="24"/>
-          <w:szCs w:val="24"/>
-        </w:rPr>
-        <w:t xml:space="preserve"> </w:t>
-      </w:r>
-      <w:proofErr w:type="spellStart"/>
-      <w:r>
-        <w:rPr>
-          <w:rFonts w:ascii="Times New Roman" w:hAnsi="Times New Roman" w:cs="Times New Roman"/>
-          <w:sz w:val="24"/>
-          <w:szCs w:val="24"/>
-        </w:rPr>
-        <w:t>laboratorinis</w:t>
-      </w:r>
-      <w:proofErr w:type="spellEnd"/>
-      <w:r>
-        <w:rPr>
-          <w:rFonts w:ascii="Times New Roman" w:hAnsi="Times New Roman" w:cs="Times New Roman"/>
-          <w:sz w:val="24"/>
-          <w:szCs w:val="24"/>
-        </w:rPr>
-        <w:t xml:space="preserve"> </w:t>
-      </w:r>
-      <w:proofErr w:type="spellStart"/>
-      <w:r>
-        <w:rPr>
-          <w:rFonts w:ascii="Times New Roman" w:hAnsi="Times New Roman" w:cs="Times New Roman"/>
-          <w:sz w:val="24"/>
-          <w:szCs w:val="24"/>
-        </w:rPr>
-        <w:t>darbas</w:t>
-      </w:r>
-      <w:proofErr w:type="spellEnd"/>
-      <w:r>
-        <w:rPr>
-          <w:rFonts w:ascii="Times New Roman" w:hAnsi="Times New Roman" w:cs="Times New Roman"/>
-          <w:sz w:val="24"/>
-          <w:szCs w:val="24"/>
-        </w:rPr>
-        <w:t xml:space="preserve"> </w:t>
-      </w:r>
-      <w:proofErr w:type="spellStart"/>
-      <w:r>
-        <w:rPr>
-          <w:rFonts w:ascii="Times New Roman" w:hAnsi="Times New Roman" w:cs="Times New Roman"/>
-          <w:sz w:val="24"/>
-          <w:szCs w:val="24"/>
-        </w:rPr>
-        <w:t>yra</w:t>
-      </w:r>
-      <w:proofErr w:type="spellEnd"/>
-      <w:r>
-        <w:rPr>
-          <w:rFonts w:ascii="Times New Roman" w:hAnsi="Times New Roman" w:cs="Times New Roman"/>
-          <w:sz w:val="24"/>
-          <w:szCs w:val="24"/>
-        </w:rPr>
-        <w:t xml:space="preserve"> </w:t>
-      </w:r>
-      <w:proofErr w:type="spellStart"/>
-      <w:r>
-        <w:rPr>
-          <w:rFonts w:ascii="Times New Roman" w:hAnsi="Times New Roman" w:cs="Times New Roman"/>
-          <w:sz w:val="24"/>
-          <w:szCs w:val="24"/>
-        </w:rPr>
-        <w:t>pirmasis</w:t>
-      </w:r>
-      <w:proofErr w:type="spellEnd"/>
-      <w:r>
-        <w:rPr>
-          <w:rFonts w:ascii="Times New Roman" w:hAnsi="Times New Roman" w:cs="Times New Roman"/>
-          <w:sz w:val="24"/>
-          <w:szCs w:val="24"/>
-        </w:rPr>
-        <w:t xml:space="preserve"> </w:t>
-      </w:r>
-      <w:proofErr w:type="spellStart"/>
-      <w:r>
-        <w:rPr>
-          <w:rFonts w:ascii="Times New Roman" w:hAnsi="Times New Roman" w:cs="Times New Roman"/>
-          <w:sz w:val="24"/>
-          <w:szCs w:val="24"/>
-        </w:rPr>
-        <w:t>iš</w:t>
-      </w:r>
-      <w:proofErr w:type="spellEnd"/>
-      <w:r>
-        <w:rPr>
-          <w:rFonts w:ascii="Times New Roman" w:hAnsi="Times New Roman" w:cs="Times New Roman"/>
-          <w:sz w:val="24"/>
-          <w:szCs w:val="24"/>
-        </w:rPr>
-        <w:t xml:space="preserve"> </w:t>
-      </w:r>
-      <w:proofErr w:type="spellStart"/>
-      <w:r>
-        <w:rPr>
-          <w:rFonts w:ascii="Times New Roman" w:hAnsi="Times New Roman" w:cs="Times New Roman"/>
-          <w:sz w:val="24"/>
-          <w:szCs w:val="24"/>
-        </w:rPr>
-        <w:t>keturių</w:t>
-      </w:r>
-      <w:proofErr w:type="spellEnd"/>
-      <w:r>
-        <w:rPr>
-          <w:rFonts w:ascii="Times New Roman" w:hAnsi="Times New Roman" w:cs="Times New Roman"/>
-          <w:sz w:val="24"/>
-          <w:szCs w:val="24"/>
-        </w:rPr>
-        <w:t xml:space="preserve"> </w:t>
-      </w:r>
-      <w:proofErr w:type="spellStart"/>
-      <w:r>
-        <w:rPr>
-          <w:rFonts w:ascii="Times New Roman" w:hAnsi="Times New Roman" w:cs="Times New Roman"/>
-          <w:sz w:val="24"/>
-          <w:szCs w:val="24"/>
-        </w:rPr>
-        <w:t>laboratorinių</w:t>
-      </w:r>
-      <w:proofErr w:type="spellEnd"/>
-      <w:r>
-        <w:rPr>
-          <w:rFonts w:ascii="Times New Roman" w:hAnsi="Times New Roman" w:cs="Times New Roman"/>
-          <w:sz w:val="24"/>
-          <w:szCs w:val="24"/>
-        </w:rPr>
-        <w:t xml:space="preserve"> </w:t>
-      </w:r>
-      <w:proofErr w:type="spellStart"/>
-      <w:r>
-        <w:rPr>
-          <w:rFonts w:ascii="Times New Roman" w:hAnsi="Times New Roman" w:cs="Times New Roman"/>
-          <w:sz w:val="24"/>
-          <w:szCs w:val="24"/>
-        </w:rPr>
-        <w:t>darbų</w:t>
-      </w:r>
-      <w:proofErr w:type="spellEnd"/>
-      <w:r>
-        <w:rPr>
-          <w:rFonts w:ascii="Times New Roman" w:hAnsi="Times New Roman" w:cs="Times New Roman"/>
-          <w:sz w:val="24"/>
-          <w:szCs w:val="24"/>
-        </w:rPr>
-        <w:t xml:space="preserve">, kuris </w:t>
-      </w:r>
-      <w:proofErr w:type="spellStart"/>
-      <w:r>
-        <w:rPr>
-          <w:rFonts w:ascii="Times New Roman" w:hAnsi="Times New Roman" w:cs="Times New Roman"/>
-          <w:sz w:val="24"/>
-          <w:szCs w:val="24"/>
-        </w:rPr>
-        <w:t>yra</w:t>
-      </w:r>
-      <w:proofErr w:type="spellEnd"/>
-      <w:r>
-        <w:rPr>
-          <w:rFonts w:ascii="Times New Roman" w:hAnsi="Times New Roman" w:cs="Times New Roman"/>
-          <w:sz w:val="24"/>
-          <w:szCs w:val="24"/>
-        </w:rPr>
-        <w:t xml:space="preserve"> </w:t>
-      </w:r>
-      <w:proofErr w:type="spellStart"/>
-      <w:r>
-        <w:rPr>
-          <w:rFonts w:ascii="Times New Roman" w:hAnsi="Times New Roman" w:cs="Times New Roman"/>
-          <w:sz w:val="24"/>
-          <w:szCs w:val="24"/>
-        </w:rPr>
-        <w:t>skirtas</w:t>
-      </w:r>
-      <w:proofErr w:type="spellEnd"/>
-      <w:r>
-        <w:rPr>
-          <w:rFonts w:ascii="Times New Roman" w:hAnsi="Times New Roman" w:cs="Times New Roman"/>
-          <w:sz w:val="24"/>
-          <w:szCs w:val="24"/>
-        </w:rPr>
-        <w:t xml:space="preserve"> </w:t>
-      </w:r>
-      <w:proofErr w:type="spellStart"/>
-      <w:r>
-        <w:rPr>
-          <w:rFonts w:ascii="Times New Roman" w:hAnsi="Times New Roman" w:cs="Times New Roman"/>
-          <w:sz w:val="24"/>
-          <w:szCs w:val="24"/>
-        </w:rPr>
-        <w:t>šio</w:t>
-      </w:r>
-      <w:proofErr w:type="spellEnd"/>
-      <w:r>
-        <w:rPr>
-          <w:rFonts w:ascii="Times New Roman" w:hAnsi="Times New Roman" w:cs="Times New Roman"/>
-          <w:sz w:val="24"/>
-          <w:szCs w:val="24"/>
-        </w:rPr>
-        <w:t xml:space="preserve"> </w:t>
-      </w:r>
-      <w:proofErr w:type="spellStart"/>
-      <w:r>
-        <w:rPr>
-          <w:rFonts w:ascii="Times New Roman" w:hAnsi="Times New Roman" w:cs="Times New Roman"/>
-          <w:sz w:val="24"/>
-          <w:szCs w:val="24"/>
-        </w:rPr>
-        <w:t>kurso</w:t>
-      </w:r>
-      <w:proofErr w:type="spellEnd"/>
-      <w:r>
-        <w:rPr>
-          <w:rFonts w:ascii="Times New Roman" w:hAnsi="Times New Roman" w:cs="Times New Roman"/>
-          <w:sz w:val="24"/>
-          <w:szCs w:val="24"/>
-        </w:rPr>
-        <w:t xml:space="preserve"> </w:t>
-      </w:r>
-      <w:proofErr w:type="spellStart"/>
-      <w:r>
-        <w:rPr>
-          <w:rFonts w:ascii="Times New Roman" w:hAnsi="Times New Roman" w:cs="Times New Roman"/>
-          <w:sz w:val="24"/>
-          <w:szCs w:val="24"/>
-        </w:rPr>
-        <w:t>verslo</w:t>
-      </w:r>
-      <w:proofErr w:type="spellEnd"/>
-      <w:r>
-        <w:rPr>
-          <w:rFonts w:ascii="Times New Roman" w:hAnsi="Times New Roman" w:cs="Times New Roman"/>
-          <w:sz w:val="24"/>
-          <w:szCs w:val="24"/>
-        </w:rPr>
-        <w:t xml:space="preserve"> </w:t>
-      </w:r>
-      <w:proofErr w:type="spellStart"/>
-      <w:r>
-        <w:rPr>
-          <w:rFonts w:ascii="Times New Roman" w:hAnsi="Times New Roman" w:cs="Times New Roman"/>
-          <w:sz w:val="24"/>
-          <w:szCs w:val="24"/>
-        </w:rPr>
-        <w:t>tikslų</w:t>
-      </w:r>
-      <w:proofErr w:type="spellEnd"/>
-      <w:r>
-        <w:rPr>
-          <w:rFonts w:ascii="Times New Roman" w:hAnsi="Times New Roman" w:cs="Times New Roman"/>
-          <w:sz w:val="24"/>
-          <w:szCs w:val="24"/>
-        </w:rPr>
-        <w:t xml:space="preserve"> </w:t>
-      </w:r>
-      <w:proofErr w:type="spellStart"/>
-      <w:r>
-        <w:rPr>
-          <w:rFonts w:ascii="Times New Roman" w:hAnsi="Times New Roman" w:cs="Times New Roman"/>
-          <w:sz w:val="24"/>
-          <w:szCs w:val="24"/>
-        </w:rPr>
-        <w:t>ir</w:t>
-      </w:r>
-      <w:proofErr w:type="spellEnd"/>
-      <w:r>
-        <w:rPr>
-          <w:rFonts w:ascii="Times New Roman" w:hAnsi="Times New Roman" w:cs="Times New Roman"/>
-          <w:sz w:val="24"/>
-          <w:szCs w:val="24"/>
-        </w:rPr>
-        <w:t xml:space="preserve"> </w:t>
-      </w:r>
-      <w:proofErr w:type="spellStart"/>
-      <w:r>
-        <w:rPr>
-          <w:rFonts w:ascii="Times New Roman" w:hAnsi="Times New Roman" w:cs="Times New Roman"/>
-          <w:sz w:val="24"/>
-          <w:szCs w:val="24"/>
-        </w:rPr>
-        <w:t>poreikių</w:t>
-      </w:r>
-      <w:proofErr w:type="spellEnd"/>
-      <w:r>
-        <w:rPr>
-          <w:rFonts w:ascii="Times New Roman" w:hAnsi="Times New Roman" w:cs="Times New Roman"/>
-          <w:sz w:val="24"/>
-          <w:szCs w:val="24"/>
-        </w:rPr>
-        <w:t xml:space="preserve"> </w:t>
-      </w:r>
-      <w:proofErr w:type="spellStart"/>
-      <w:r>
-        <w:rPr>
-          <w:rFonts w:ascii="Times New Roman" w:hAnsi="Times New Roman" w:cs="Times New Roman"/>
-          <w:sz w:val="24"/>
-          <w:szCs w:val="24"/>
-        </w:rPr>
-        <w:t>specifikavimo</w:t>
-      </w:r>
-      <w:proofErr w:type="spellEnd"/>
-      <w:r>
-        <w:rPr>
-          <w:rFonts w:ascii="Times New Roman" w:hAnsi="Times New Roman" w:cs="Times New Roman"/>
-          <w:sz w:val="24"/>
-          <w:szCs w:val="24"/>
-        </w:rPr>
-        <w:t xml:space="preserve"> </w:t>
-      </w:r>
-      <w:proofErr w:type="spellStart"/>
-      <w:r>
-        <w:rPr>
-          <w:rFonts w:ascii="Times New Roman" w:hAnsi="Times New Roman" w:cs="Times New Roman"/>
-          <w:sz w:val="24"/>
-          <w:szCs w:val="24"/>
-        </w:rPr>
-        <w:t>nagrinėjimui</w:t>
-      </w:r>
-      <w:proofErr w:type="spellEnd"/>
-      <w:r>
-        <w:rPr>
-          <w:rFonts w:ascii="Times New Roman" w:hAnsi="Times New Roman" w:cs="Times New Roman"/>
-          <w:sz w:val="24"/>
-          <w:szCs w:val="24"/>
-        </w:rPr>
-        <w:t xml:space="preserve">. </w:t>
-      </w:r>
-      <w:r>
-        <w:rPr>
-          <w:rFonts w:ascii="Times New Roman" w:hAnsi="Times New Roman" w:cs="Times New Roman"/>
-          <w:sz w:val="24"/>
-          <w:szCs w:val="24"/>
-          <w:lang w:val="lt-LT"/>
-        </w:rPr>
-        <w:t>D</w:t>
-      </w:r>
-      <w:r>
-        <w:rPr>
-          <w:rFonts w:ascii="Times New Roman" w:hAnsi="Times New Roman" w:cs="Times New Roman"/>
-          <w:sz w:val="24"/>
-          <w:szCs w:val="24"/>
-          <w:lang w:val="lt-LT"/>
-        </w:rPr>
-        <w:t xml:space="preserve">arbe </w:t>
-      </w:r>
-      <w:r>
-        <w:rPr>
-          <w:rFonts w:ascii="Times New Roman" w:hAnsi="Times New Roman" w:cs="Times New Roman"/>
-          <w:sz w:val="24"/>
-          <w:szCs w:val="24"/>
-          <w:lang w:val="lt-LT"/>
-        </w:rPr>
-        <w:t>nagrinėjama</w:t>
-      </w:r>
-      <w:r>
-        <w:rPr>
-          <w:rFonts w:ascii="Times New Roman" w:hAnsi="Times New Roman" w:cs="Times New Roman"/>
-          <w:sz w:val="24"/>
-          <w:szCs w:val="24"/>
-          <w:lang w:val="lt-LT"/>
-        </w:rPr>
-        <w:t xml:space="preserve"> p</w:t>
-      </w:r>
-      <w:r>
-        <w:rPr>
-          <w:rFonts w:ascii="Times New Roman" w:hAnsi="Times New Roman" w:cs="Times New Roman"/>
-          <w:sz w:val="24"/>
-          <w:szCs w:val="24"/>
-          <w:lang w:val="lt-LT"/>
-        </w:rPr>
-        <w:t>oliklinikos pacientų registravim</w:t>
-      </w:r>
-      <w:r>
-        <w:rPr>
-          <w:rFonts w:ascii="Times New Roman" w:hAnsi="Times New Roman" w:cs="Times New Roman"/>
-          <w:sz w:val="24"/>
-          <w:szCs w:val="24"/>
-          <w:lang w:val="lt-LT"/>
-        </w:rPr>
-        <w:t xml:space="preserve">o pas </w:t>
-      </w:r>
-      <w:r>
-        <w:rPr>
-          <w:rFonts w:ascii="Times New Roman" w:hAnsi="Times New Roman" w:cs="Times New Roman"/>
-          <w:sz w:val="24"/>
-          <w:szCs w:val="24"/>
-          <w:lang w:val="lt-LT"/>
-        </w:rPr>
-        <w:t>medicinos specialistus procedūra</w:t>
-      </w:r>
-      <w:r>
-        <w:rPr>
-          <w:rFonts w:ascii="Times New Roman" w:hAnsi="Times New Roman" w:cs="Times New Roman"/>
-          <w:sz w:val="24"/>
-          <w:szCs w:val="24"/>
-          <w:lang w:val="lt-LT"/>
-        </w:rPr>
-        <w:t>.</w:t>
-      </w:r>
-      <w:r>
-        <w:rPr>
-          <w:rFonts w:ascii="Times New Roman" w:hAnsi="Times New Roman" w:cs="Times New Roman"/>
-          <w:sz w:val="24"/>
-          <w:szCs w:val="24"/>
-          <w:lang w:val="lt-LT"/>
-        </w:rPr>
-        <w:t xml:space="preserve"> Laboratorinis darbas skirtas išsiaiškinti užsakovo veiklos problemas, bendru nutarimu aiškinamasi ar informacinės sistemos papildomas įskiepis padės išspręsti susidariusius trikdžius veiklos procesuose.</w:t>
-      </w:r>
-      <w:r>
-        <w:rPr>
-          <w:rFonts w:ascii="Times New Roman" w:hAnsi="Times New Roman" w:cs="Times New Roman"/>
-          <w:sz w:val="24"/>
-          <w:szCs w:val="24"/>
-          <w:lang w:val="lt-LT"/>
-        </w:rPr>
-        <w:t xml:space="preserve"> Atliekama </w:t>
-      </w:r>
-      <w:r>
-        <w:rPr>
-          <w:rFonts w:ascii="Times New Roman" w:hAnsi="Times New Roman" w:cs="Times New Roman"/>
-          <w:sz w:val="24"/>
-          <w:szCs w:val="24"/>
-          <w:lang w:val="lt-LT"/>
-        </w:rPr>
-        <w:t>išorinė poliklinikos registratūros veikos analizė, nustatomos probleminės sritys susijusios su poliklinikos viso personalo ir registratūros darbu, nagrinėjama ar poliklinikos registratūros darbo jėgos resursai yra tinkamai panaudojami, kaip juos būtų galima naudingiau panaudoti, pakeitus žmogiškųjų išteklių darbą kompiuterizuojant tam tikrus veiklos procesus registratūroje</w:t>
-      </w:r>
-      <w:r>
-        <w:rPr>
-          <w:rFonts w:ascii="Times New Roman" w:hAnsi="Times New Roman" w:cs="Times New Roman"/>
-          <w:sz w:val="24"/>
-          <w:szCs w:val="24"/>
-          <w:lang w:val="lt-LT"/>
-        </w:rPr>
-        <w:t>.</w:t>
-      </w:r>
-      <w:r>
-        <w:rPr>
-          <w:rFonts w:ascii="Times New Roman" w:hAnsi="Times New Roman" w:cs="Times New Roman"/>
-          <w:sz w:val="24"/>
-          <w:szCs w:val="24"/>
-          <w:lang w:val="lt-LT"/>
-        </w:rPr>
-        <w:t xml:space="preserve"> </w:t>
-      </w:r>
-    </w:p>
-    <w:p>
-      <w:pPr>
-        <w:spacing w:line="360" w:lineRule="auto"/>
-        <w:rPr>
-          <w:rFonts w:ascii="Times New Roman" w:hAnsi="Times New Roman" w:cs="Times New Roman"/>
-          <w:sz w:val="24"/>
-          <w:szCs w:val="24"/>
-        </w:rPr>
-      </w:pPr>
-      <w:proofErr w:type="spellStart"/>
-      <w:r>
-        <w:rPr>
-          <w:rFonts w:ascii="Times New Roman" w:hAnsi="Times New Roman" w:cs="Times New Roman"/>
-          <w:sz w:val="24"/>
-          <w:szCs w:val="24"/>
-        </w:rPr>
-        <w:t>Informacija</w:t>
-      </w:r>
-      <w:proofErr w:type="spellEnd"/>
-      <w:r>
-        <w:rPr>
-          <w:rFonts w:ascii="Times New Roman" w:hAnsi="Times New Roman" w:cs="Times New Roman"/>
-          <w:sz w:val="24"/>
-          <w:szCs w:val="24"/>
-        </w:rPr>
-        <w:t xml:space="preserve"> </w:t>
-      </w:r>
-      <w:proofErr w:type="spellStart"/>
-      <w:r>
-        <w:rPr>
-          <w:rFonts w:ascii="Times New Roman" w:hAnsi="Times New Roman" w:cs="Times New Roman"/>
-          <w:sz w:val="24"/>
-          <w:szCs w:val="24"/>
-        </w:rPr>
-        <w:t>apie</w:t>
-      </w:r>
-      <w:proofErr w:type="spellEnd"/>
-      <w:r>
-        <w:rPr>
-          <w:rFonts w:ascii="Times New Roman" w:hAnsi="Times New Roman" w:cs="Times New Roman"/>
-          <w:sz w:val="24"/>
-          <w:szCs w:val="24"/>
-        </w:rPr>
-        <w:t xml:space="preserve"> </w:t>
-      </w:r>
-      <w:proofErr w:type="spellStart"/>
-      <w:r>
-        <w:rPr>
-          <w:rFonts w:ascii="Times New Roman" w:hAnsi="Times New Roman" w:cs="Times New Roman"/>
-          <w:sz w:val="24"/>
-          <w:szCs w:val="24"/>
-        </w:rPr>
-        <w:t>vykdytojus</w:t>
-      </w:r>
-      <w:proofErr w:type="spellEnd"/>
-      <w:r>
-        <w:rPr>
-          <w:rFonts w:ascii="Times New Roman" w:hAnsi="Times New Roman" w:cs="Times New Roman"/>
-          <w:sz w:val="24"/>
-          <w:szCs w:val="24"/>
-        </w:rPr>
-        <w:t xml:space="preserve"> </w:t>
-      </w:r>
-      <w:proofErr w:type="spellStart"/>
-      <w:r>
-        <w:rPr>
-          <w:rFonts w:ascii="Times New Roman" w:hAnsi="Times New Roman" w:cs="Times New Roman"/>
-          <w:sz w:val="24"/>
-          <w:szCs w:val="24"/>
-        </w:rPr>
-        <w:t>ir</w:t>
-      </w:r>
-      <w:proofErr w:type="spellEnd"/>
-      <w:r>
-        <w:rPr>
-          <w:rFonts w:ascii="Times New Roman" w:hAnsi="Times New Roman" w:cs="Times New Roman"/>
-          <w:sz w:val="24"/>
-          <w:szCs w:val="24"/>
-        </w:rPr>
-        <w:t xml:space="preserve"> </w:t>
-      </w:r>
-      <w:proofErr w:type="spellStart"/>
-      <w:r>
-        <w:rPr>
-          <w:rFonts w:ascii="Times New Roman" w:hAnsi="Times New Roman" w:cs="Times New Roman"/>
-          <w:sz w:val="24"/>
-          <w:szCs w:val="24"/>
-        </w:rPr>
-        <w:t>jų</w:t>
-      </w:r>
-      <w:proofErr w:type="spellEnd"/>
-      <w:r>
-        <w:rPr>
-          <w:rFonts w:ascii="Times New Roman" w:hAnsi="Times New Roman" w:cs="Times New Roman"/>
-          <w:sz w:val="24"/>
-          <w:szCs w:val="24"/>
-        </w:rPr>
-        <w:t xml:space="preserve"> </w:t>
-      </w:r>
-      <w:proofErr w:type="spellStart"/>
-      <w:r>
-        <w:rPr>
-          <w:rFonts w:ascii="Times New Roman" w:hAnsi="Times New Roman" w:cs="Times New Roman"/>
-          <w:sz w:val="24"/>
-          <w:szCs w:val="24"/>
-        </w:rPr>
-        <w:t>įnašą</w:t>
-      </w:r>
-      <w:proofErr w:type="spellEnd"/>
-      <w:r>
-        <w:rPr>
-          <w:rFonts w:ascii="Times New Roman" w:hAnsi="Times New Roman" w:cs="Times New Roman"/>
-          <w:sz w:val="24"/>
-          <w:szCs w:val="24"/>
-        </w:rPr>
-        <w:t xml:space="preserve"> į </w:t>
-      </w:r>
-      <w:proofErr w:type="spellStart"/>
-      <w:r>
-        <w:rPr>
-          <w:rFonts w:ascii="Times New Roman" w:hAnsi="Times New Roman" w:cs="Times New Roman"/>
-          <w:sz w:val="24"/>
-          <w:szCs w:val="24"/>
-        </w:rPr>
-        <w:t>darbą</w:t>
-      </w:r>
-      <w:proofErr w:type="spellEnd"/>
-      <w:r>
-        <w:rPr>
-          <w:rFonts w:ascii="Times New Roman" w:hAnsi="Times New Roman" w:cs="Times New Roman"/>
-          <w:sz w:val="24"/>
-          <w:szCs w:val="24"/>
-        </w:rPr>
-        <w:t>:</w:t>
-      </w:r>
-    </w:p>
-    <w:p>
-      <w:pPr>
-        <w:spacing w:line="360" w:lineRule="auto"/>
-        <w:rPr>
-          <w:rFonts w:ascii="Times New Roman" w:hAnsi="Times New Roman" w:cs="Times New Roman"/>
-          <w:sz w:val="24"/>
-          <w:szCs w:val="24"/>
-        </w:rPr>
-      </w:pPr>
-      <w:proofErr w:type="spellStart"/>
-      <w:r>
-        <w:rPr>
-          <w:rFonts w:ascii="Times New Roman" w:hAnsi="Times New Roman" w:cs="Times New Roman"/>
-          <w:sz w:val="24"/>
-          <w:szCs w:val="24"/>
-        </w:rPr>
-        <w:t>Arūnas</w:t>
-      </w:r>
-      <w:proofErr w:type="spellEnd"/>
-      <w:r>
-        <w:rPr>
-          <w:rFonts w:ascii="Times New Roman" w:hAnsi="Times New Roman" w:cs="Times New Roman"/>
-          <w:sz w:val="24"/>
-          <w:szCs w:val="24"/>
-        </w:rPr>
-        <w:t xml:space="preserve"> </w:t>
-      </w:r>
-      <w:proofErr w:type="spellStart"/>
-      <w:r>
-        <w:rPr>
-          <w:rFonts w:ascii="Times New Roman" w:hAnsi="Times New Roman" w:cs="Times New Roman"/>
-          <w:sz w:val="24"/>
-          <w:szCs w:val="24"/>
-        </w:rPr>
-        <w:t>Kalitovičius</w:t>
-      </w:r>
-      <w:proofErr w:type="spellEnd"/>
-      <w:r>
-        <w:rPr>
-          <w:rFonts w:ascii="Times New Roman" w:hAnsi="Times New Roman" w:cs="Times New Roman"/>
-          <w:sz w:val="24"/>
-          <w:szCs w:val="24"/>
-        </w:rPr>
-        <w:t xml:space="preserve"> (</w:t>
-      </w:r>
-      <w:proofErr w:type="spellStart"/>
-      <w:r>
-        <w:rPr>
-          <w:rFonts w:ascii="Times New Roman" w:hAnsi="Times New Roman" w:cs="Times New Roman"/>
-          <w:sz w:val="24"/>
-          <w:szCs w:val="24"/>
-        </w:rPr>
-        <w:t>darbo</w:t>
-      </w:r>
-      <w:proofErr w:type="spellEnd"/>
-      <w:r>
-        <w:rPr>
-          <w:rFonts w:ascii="Times New Roman" w:hAnsi="Times New Roman" w:cs="Times New Roman"/>
-          <w:sz w:val="24"/>
-          <w:szCs w:val="24"/>
-        </w:rPr>
-        <w:t xml:space="preserve"> </w:t>
-      </w:r>
-      <w:proofErr w:type="spellStart"/>
-      <w:r>
-        <w:rPr>
-          <w:rFonts w:ascii="Times New Roman" w:hAnsi="Times New Roman" w:cs="Times New Roman"/>
-          <w:sz w:val="24"/>
-          <w:szCs w:val="24"/>
-        </w:rPr>
-        <w:t>vadovas</w:t>
-      </w:r>
-      <w:proofErr w:type="spellEnd"/>
-      <w:r>
-        <w:rPr>
-          <w:rFonts w:ascii="Times New Roman" w:hAnsi="Times New Roman" w:cs="Times New Roman"/>
-          <w:sz w:val="24"/>
-          <w:szCs w:val="24"/>
-        </w:rPr>
-        <w:t xml:space="preserve">, </w:t>
+    </w:p>
+    <w:p>
+      <w:pPr>
+        <w:spacing w:line="360" w:lineRule="auto"/>
+        <w:rPr>
+          <w:rFonts w:ascii="Times New Roman" w:hAnsi="Times New Roman" w:cs="Times New Roman"/>
+          <w:sz w:val="24"/>
+          <w:szCs w:val="24"/>
+        </w:rPr>
+      </w:pPr>
+      <w:r>
+        <w:rPr>
+          <w:rFonts w:ascii="Times New Roman" w:hAnsi="Times New Roman" w:cs="Times New Roman"/>
+          <w:sz w:val="24"/>
+          <w:szCs w:val="24"/>
+        </w:rPr>
+        <w:t>Informacija apie vykdytojus ir jų įnašą į darbą:</w:t>
+      </w:r>
+    </w:p>
+    <w:p>
+      <w:pPr>
+        <w:spacing w:line="360" w:lineRule="auto"/>
+        <w:rPr>
+          <w:rFonts w:ascii="Times New Roman" w:hAnsi="Times New Roman" w:cs="Times New Roman"/>
+          <w:sz w:val="24"/>
+          <w:szCs w:val="24"/>
+        </w:rPr>
+      </w:pPr>
+      <w:r>
+        <w:rPr>
+          <w:rFonts w:ascii="Times New Roman" w:hAnsi="Times New Roman" w:cs="Times New Roman"/>
+          <w:sz w:val="24"/>
+          <w:szCs w:val="24"/>
+        </w:rPr>
+        <w:t xml:space="preserve">Arūnas Kalitovičius (darbo vadovas, </w:t>
       </w:r>
       <w:hyperlink r:id="rId6" w:history="1">
         <w:r>
@@ -1565,215 +791,25 @@
           <w:sz w:val="24"/>
           <w:szCs w:val="24"/>
         </w:rPr>
-        <w:t xml:space="preserve">): </w:t>
-      </w:r>
-      <w:proofErr w:type="spellStart"/>
-      <w:r>
-        <w:rPr>
-          <w:rFonts w:ascii="Times New Roman" w:hAnsi="Times New Roman" w:cs="Times New Roman"/>
-          <w:sz w:val="24"/>
-          <w:szCs w:val="24"/>
-        </w:rPr>
-        <w:t>anotacija</w:t>
-      </w:r>
-      <w:proofErr w:type="spellEnd"/>
-      <w:r>
-        <w:rPr>
-          <w:rFonts w:ascii="Times New Roman" w:hAnsi="Times New Roman" w:cs="Times New Roman"/>
-          <w:sz w:val="24"/>
-          <w:szCs w:val="24"/>
-        </w:rPr>
-        <w:t xml:space="preserve">, </w:t>
-      </w:r>
-      <w:proofErr w:type="spellStart"/>
-      <w:r>
-        <w:rPr>
-          <w:rFonts w:ascii="Times New Roman" w:hAnsi="Times New Roman" w:cs="Times New Roman"/>
-          <w:sz w:val="24"/>
-          <w:szCs w:val="24"/>
-        </w:rPr>
-        <w:t>vidinė</w:t>
-      </w:r>
-      <w:proofErr w:type="spellEnd"/>
-      <w:r>
-        <w:rPr>
-          <w:rFonts w:ascii="Times New Roman" w:hAnsi="Times New Roman" w:cs="Times New Roman"/>
-          <w:sz w:val="24"/>
-          <w:szCs w:val="24"/>
-        </w:rPr>
-        <w:t xml:space="preserve"> </w:t>
-      </w:r>
-      <w:proofErr w:type="spellStart"/>
-      <w:r>
-        <w:rPr>
-          <w:rFonts w:ascii="Times New Roman" w:hAnsi="Times New Roman" w:cs="Times New Roman"/>
-          <w:sz w:val="24"/>
-          <w:szCs w:val="24"/>
-        </w:rPr>
-        <w:t>verslo</w:t>
-      </w:r>
-      <w:proofErr w:type="spellEnd"/>
-      <w:r>
-        <w:rPr>
-          <w:rFonts w:ascii="Times New Roman" w:hAnsi="Times New Roman" w:cs="Times New Roman"/>
-          <w:sz w:val="24"/>
-          <w:szCs w:val="24"/>
-        </w:rPr>
-        <w:t xml:space="preserve"> </w:t>
-      </w:r>
-      <w:proofErr w:type="spellStart"/>
-      <w:r>
-        <w:rPr>
-          <w:rFonts w:ascii="Times New Roman" w:hAnsi="Times New Roman" w:cs="Times New Roman"/>
-          <w:sz w:val="24"/>
-          <w:szCs w:val="24"/>
-        </w:rPr>
-        <w:t>proceso</w:t>
-      </w:r>
-      <w:proofErr w:type="spellEnd"/>
-      <w:r>
-        <w:rPr>
-          <w:rFonts w:ascii="Times New Roman" w:hAnsi="Times New Roman" w:cs="Times New Roman"/>
-          <w:sz w:val="24"/>
-          <w:szCs w:val="24"/>
-        </w:rPr>
-        <w:t xml:space="preserve"> </w:t>
-      </w:r>
-      <w:proofErr w:type="spellStart"/>
-      <w:r>
-        <w:rPr>
-          <w:rFonts w:ascii="Times New Roman" w:hAnsi="Times New Roman" w:cs="Times New Roman"/>
-          <w:sz w:val="24"/>
-          <w:szCs w:val="24"/>
-        </w:rPr>
-        <w:t>analizė</w:t>
-      </w:r>
-      <w:proofErr w:type="spellEnd"/>
-      <w:r>
-        <w:rPr>
-          <w:rFonts w:ascii="Times New Roman" w:hAnsi="Times New Roman" w:cs="Times New Roman"/>
-          <w:sz w:val="24"/>
-          <w:szCs w:val="24"/>
-        </w:rPr>
-        <w:t xml:space="preserve">, </w:t>
-      </w:r>
-      <w:proofErr w:type="spellStart"/>
-      <w:r>
-        <w:rPr>
-          <w:rFonts w:ascii="Times New Roman" w:hAnsi="Times New Roman" w:cs="Times New Roman"/>
-          <w:sz w:val="24"/>
-          <w:szCs w:val="24"/>
-        </w:rPr>
-        <w:t>verslo</w:t>
-      </w:r>
-      <w:proofErr w:type="spellEnd"/>
-      <w:r>
-        <w:rPr>
-          <w:rFonts w:ascii="Times New Roman" w:hAnsi="Times New Roman" w:cs="Times New Roman"/>
-          <w:sz w:val="24"/>
-          <w:szCs w:val="24"/>
-        </w:rPr>
-        <w:t xml:space="preserve"> </w:t>
-      </w:r>
-      <w:proofErr w:type="spellStart"/>
-      <w:r>
-        <w:rPr>
-          <w:rFonts w:ascii="Times New Roman" w:hAnsi="Times New Roman" w:cs="Times New Roman"/>
-          <w:sz w:val="24"/>
-          <w:szCs w:val="24"/>
-        </w:rPr>
-        <w:t>proceso</w:t>
-      </w:r>
-      <w:proofErr w:type="spellEnd"/>
-      <w:r>
-        <w:rPr>
-          <w:rFonts w:ascii="Times New Roman" w:hAnsi="Times New Roman" w:cs="Times New Roman"/>
-          <w:sz w:val="24"/>
-          <w:szCs w:val="24"/>
-        </w:rPr>
-        <w:t xml:space="preserve"> </w:t>
-      </w:r>
-      <w:proofErr w:type="spellStart"/>
-      <w:r>
-        <w:rPr>
-          <w:rFonts w:ascii="Times New Roman" w:hAnsi="Times New Roman" w:cs="Times New Roman"/>
-          <w:sz w:val="24"/>
-          <w:szCs w:val="24"/>
-        </w:rPr>
-        <w:t>tobulinimo</w:t>
-      </w:r>
-      <w:proofErr w:type="spellEnd"/>
-      <w:r>
-        <w:rPr>
-          <w:rFonts w:ascii="Times New Roman" w:hAnsi="Times New Roman" w:cs="Times New Roman"/>
-          <w:sz w:val="24"/>
-          <w:szCs w:val="24"/>
-        </w:rPr>
-        <w:t xml:space="preserve"> </w:t>
-      </w:r>
-      <w:proofErr w:type="spellStart"/>
-      <w:r>
-        <w:rPr>
-          <w:rFonts w:ascii="Times New Roman" w:hAnsi="Times New Roman" w:cs="Times New Roman"/>
-          <w:sz w:val="24"/>
-          <w:szCs w:val="24"/>
-        </w:rPr>
-        <w:t>strategija</w:t>
-      </w:r>
-      <w:proofErr w:type="spellEnd"/>
-      <w:r>
-        <w:rPr>
-          <w:rFonts w:ascii="Times New Roman" w:hAnsi="Times New Roman" w:cs="Times New Roman"/>
-          <w:sz w:val="24"/>
-          <w:szCs w:val="24"/>
-        </w:rPr>
-        <w:t>.</w:t>
-      </w:r>
-    </w:p>
-    <w:p>
-      <w:pPr>
-        <w:spacing w:line="360" w:lineRule="auto"/>
-        <w:rPr>
-          <w:rFonts w:ascii="Times New Roman" w:hAnsi="Times New Roman" w:cs="Times New Roman"/>
-          <w:sz w:val="24"/>
-          <w:szCs w:val="24"/>
-        </w:rPr>
-      </w:pPr>
-      <w:proofErr w:type="spellStart"/>
-      <w:r>
-        <w:rPr>
-          <w:rFonts w:ascii="Times New Roman" w:hAnsi="Times New Roman" w:cs="Times New Roman"/>
-          <w:sz w:val="24"/>
-          <w:szCs w:val="24"/>
-        </w:rPr>
-        <w:t>Irmantas</w:t>
-      </w:r>
-      <w:proofErr w:type="spellEnd"/>
-      <w:r>
-        <w:rPr>
-          <w:rFonts w:ascii="Times New Roman" w:hAnsi="Times New Roman" w:cs="Times New Roman"/>
-          <w:sz w:val="24"/>
-          <w:szCs w:val="24"/>
-        </w:rPr>
-        <w:t xml:space="preserve"> </w:t>
-      </w:r>
-      <w:proofErr w:type="spellStart"/>
-      <w:r>
-        <w:rPr>
-          <w:rFonts w:ascii="Times New Roman" w:hAnsi="Times New Roman" w:cs="Times New Roman"/>
-          <w:sz w:val="24"/>
-          <w:szCs w:val="24"/>
-        </w:rPr>
-        <w:t>Lelius</w:t>
-      </w:r>
-      <w:proofErr w:type="spellEnd"/>
-      <w:r>
-        <w:rPr>
-          <w:rFonts w:ascii="Times New Roman" w:hAnsi="Times New Roman" w:cs="Times New Roman"/>
-          <w:sz w:val="24"/>
-          <w:szCs w:val="24"/>
-        </w:rPr>
-        <w:t xml:space="preserve"> (</w:t>
+        <w:t>): anotacija, vidinė verslo proceso analizė, verslo proceso tobulinimo strategija.</w:t>
+      </w:r>
+    </w:p>
+    <w:p>
+      <w:pPr>
+        <w:spacing w:line="360" w:lineRule="auto"/>
+        <w:rPr>
+          <w:rFonts w:ascii="Times New Roman" w:hAnsi="Times New Roman" w:cs="Times New Roman"/>
+          <w:sz w:val="24"/>
+          <w:szCs w:val="24"/>
+        </w:rPr>
+      </w:pPr>
+      <w:r>
+        <w:rPr>
+          <w:rFonts w:ascii="Times New Roman" w:hAnsi="Times New Roman" w:cs="Times New Roman"/>
+          <w:sz w:val="24"/>
+          <w:szCs w:val="24"/>
+        </w:rPr>
+        <w:t>Irmantas Lelius (</w:t>
       </w:r>
       <w:hyperlink r:id="rId7" w:history="1">
         <w:r>
@@ -1792,197 +828,25 @@
           <w:sz w:val="24"/>
           <w:szCs w:val="24"/>
         </w:rPr>
-        <w:t xml:space="preserve">): </w:t>
-      </w:r>
-      <w:proofErr w:type="spellStart"/>
-      <w:r>
-        <w:rPr>
-          <w:rFonts w:ascii="Times New Roman" w:hAnsi="Times New Roman" w:cs="Times New Roman"/>
-          <w:sz w:val="24"/>
-          <w:szCs w:val="24"/>
-        </w:rPr>
-        <w:t>įvadas</w:t>
-      </w:r>
-      <w:proofErr w:type="spellEnd"/>
-      <w:r>
-        <w:rPr>
-          <w:rFonts w:ascii="Times New Roman" w:hAnsi="Times New Roman" w:cs="Times New Roman"/>
-          <w:sz w:val="24"/>
-          <w:szCs w:val="24"/>
-        </w:rPr>
-        <w:t xml:space="preserve">, </w:t>
-      </w:r>
-      <w:proofErr w:type="spellStart"/>
-      <w:r>
-        <w:rPr>
-          <w:rFonts w:ascii="Times New Roman" w:hAnsi="Times New Roman" w:cs="Times New Roman"/>
-          <w:sz w:val="24"/>
-          <w:szCs w:val="24"/>
-        </w:rPr>
-        <w:t>verslo</w:t>
-      </w:r>
-      <w:proofErr w:type="spellEnd"/>
-      <w:r>
-        <w:rPr>
-          <w:rFonts w:ascii="Times New Roman" w:hAnsi="Times New Roman" w:cs="Times New Roman"/>
-          <w:sz w:val="24"/>
-          <w:szCs w:val="24"/>
-        </w:rPr>
-        <w:t xml:space="preserve"> </w:t>
-      </w:r>
-      <w:proofErr w:type="spellStart"/>
-      <w:r>
-        <w:rPr>
-          <w:rFonts w:ascii="Times New Roman" w:hAnsi="Times New Roman" w:cs="Times New Roman"/>
-          <w:sz w:val="24"/>
-          <w:szCs w:val="24"/>
-        </w:rPr>
-        <w:t>proceco</w:t>
-      </w:r>
-      <w:proofErr w:type="spellEnd"/>
-      <w:r>
-        <w:rPr>
-          <w:rFonts w:ascii="Times New Roman" w:hAnsi="Times New Roman" w:cs="Times New Roman"/>
-          <w:sz w:val="24"/>
-          <w:szCs w:val="24"/>
-        </w:rPr>
-        <w:t xml:space="preserve"> </w:t>
-      </w:r>
-      <w:proofErr w:type="spellStart"/>
-      <w:r>
-        <w:rPr>
-          <w:rFonts w:ascii="Times New Roman" w:hAnsi="Times New Roman" w:cs="Times New Roman"/>
-          <w:sz w:val="24"/>
-          <w:szCs w:val="24"/>
-        </w:rPr>
-        <w:t>aprašas</w:t>
-      </w:r>
-      <w:proofErr w:type="spellEnd"/>
-      <w:r>
-        <w:rPr>
-          <w:rFonts w:ascii="Times New Roman" w:hAnsi="Times New Roman" w:cs="Times New Roman"/>
-          <w:sz w:val="24"/>
-          <w:szCs w:val="24"/>
-        </w:rPr>
-        <w:t xml:space="preserve">, </w:t>
-      </w:r>
-      <w:proofErr w:type="spellStart"/>
-      <w:r>
-        <w:rPr>
-          <w:rFonts w:ascii="Times New Roman" w:hAnsi="Times New Roman" w:cs="Times New Roman"/>
-          <w:sz w:val="24"/>
-          <w:szCs w:val="24"/>
-        </w:rPr>
-        <w:t>išorinė</w:t>
-      </w:r>
-      <w:proofErr w:type="spellEnd"/>
-      <w:r>
-        <w:rPr>
-          <w:rFonts w:ascii="Times New Roman" w:hAnsi="Times New Roman" w:cs="Times New Roman"/>
-          <w:sz w:val="24"/>
-          <w:szCs w:val="24"/>
-        </w:rPr>
-        <w:t xml:space="preserve"> </w:t>
-      </w:r>
-      <w:proofErr w:type="spellStart"/>
-      <w:r>
-        <w:rPr>
-          <w:rFonts w:ascii="Times New Roman" w:hAnsi="Times New Roman" w:cs="Times New Roman"/>
-          <w:sz w:val="24"/>
-          <w:szCs w:val="24"/>
-        </w:rPr>
-        <w:t>verslo</w:t>
-      </w:r>
-      <w:proofErr w:type="spellEnd"/>
-      <w:r>
-        <w:rPr>
-          <w:rFonts w:ascii="Times New Roman" w:hAnsi="Times New Roman" w:cs="Times New Roman"/>
-          <w:sz w:val="24"/>
-          <w:szCs w:val="24"/>
-        </w:rPr>
-        <w:t xml:space="preserve"> </w:t>
-      </w:r>
-      <w:proofErr w:type="spellStart"/>
-      <w:r>
-        <w:rPr>
-          <w:rFonts w:ascii="Times New Roman" w:hAnsi="Times New Roman" w:cs="Times New Roman"/>
-          <w:sz w:val="24"/>
-          <w:szCs w:val="24"/>
-        </w:rPr>
-        <w:t>proceso</w:t>
-      </w:r>
-      <w:proofErr w:type="spellEnd"/>
-      <w:r>
-        <w:rPr>
-          <w:rFonts w:ascii="Times New Roman" w:hAnsi="Times New Roman" w:cs="Times New Roman"/>
-          <w:sz w:val="24"/>
-          <w:szCs w:val="24"/>
-        </w:rPr>
-        <w:t xml:space="preserve"> </w:t>
-      </w:r>
-      <w:proofErr w:type="spellStart"/>
-      <w:r>
-        <w:rPr>
-          <w:rFonts w:ascii="Times New Roman" w:hAnsi="Times New Roman" w:cs="Times New Roman"/>
-          <w:sz w:val="24"/>
-          <w:szCs w:val="24"/>
-        </w:rPr>
-        <w:t>analizė</w:t>
-      </w:r>
-      <w:proofErr w:type="spellEnd"/>
-      <w:r>
-        <w:rPr>
-          <w:rFonts w:ascii="Times New Roman" w:hAnsi="Times New Roman" w:cs="Times New Roman"/>
-          <w:sz w:val="24"/>
-          <w:szCs w:val="24"/>
-        </w:rPr>
-        <w:t>.</w:t>
-      </w:r>
-    </w:p>
-    <w:p>
-      <w:pPr>
-        <w:spacing w:line="360" w:lineRule="auto"/>
-        <w:rPr>
-          <w:rFonts w:ascii="Times New Roman" w:hAnsi="Times New Roman" w:cs="Times New Roman"/>
-          <w:sz w:val="24"/>
-          <w:szCs w:val="24"/>
-        </w:rPr>
-      </w:pPr>
-      <w:proofErr w:type="spellStart"/>
-      <w:r>
-        <w:rPr>
-          <w:rFonts w:ascii="Times New Roman" w:hAnsi="Times New Roman" w:cs="Times New Roman"/>
-          <w:sz w:val="24"/>
-          <w:szCs w:val="24"/>
-        </w:rPr>
-        <w:t>Jolanta</w:t>
-      </w:r>
-      <w:proofErr w:type="spellEnd"/>
-      <w:r>
-        <w:rPr>
-          <w:rFonts w:ascii="Times New Roman" w:hAnsi="Times New Roman" w:cs="Times New Roman"/>
-          <w:sz w:val="24"/>
-          <w:szCs w:val="24"/>
-        </w:rPr>
-        <w:t xml:space="preserve"> </w:t>
-      </w:r>
-      <w:proofErr w:type="spellStart"/>
-      <w:r>
-        <w:rPr>
-          <w:rFonts w:ascii="Times New Roman" w:hAnsi="Times New Roman" w:cs="Times New Roman"/>
-          <w:sz w:val="24"/>
-          <w:szCs w:val="24"/>
-        </w:rPr>
-        <w:t>Dirgėlaitė</w:t>
-      </w:r>
-      <w:proofErr w:type="spellEnd"/>
-      <w:r>
-        <w:rPr>
-          <w:rFonts w:ascii="Times New Roman" w:hAnsi="Times New Roman" w:cs="Times New Roman"/>
-          <w:sz w:val="24"/>
-          <w:szCs w:val="24"/>
-        </w:rPr>
-        <w:t xml:space="preserve"> (</w:t>
+        <w:t>): įvadas, verslo proceco aprašas, išorinė verslo proceso analizė.</w:t>
+      </w:r>
+    </w:p>
+    <w:p>
+      <w:pPr>
+        <w:spacing w:line="360" w:lineRule="auto"/>
+        <w:rPr>
+          <w:rFonts w:ascii="Times New Roman" w:hAnsi="Times New Roman" w:cs="Times New Roman"/>
+          <w:sz w:val="24"/>
+          <w:szCs w:val="24"/>
+        </w:rPr>
+      </w:pPr>
+      <w:r>
+        <w:rPr>
+          <w:rFonts w:ascii="Times New Roman" w:hAnsi="Times New Roman" w:cs="Times New Roman"/>
+          <w:sz w:val="24"/>
+          <w:szCs w:val="24"/>
+        </w:rPr>
+        <w:t>Jolanta Dirgėlaitė (</w:t>
       </w:r>
       <w:hyperlink r:id="rId8" w:history="1">
         <w:r>
@@ -2001,45 +865,35 @@
           <w:sz w:val="24"/>
           <w:szCs w:val="24"/>
         </w:rPr>
-        <w:t xml:space="preserve"> </w:t>
-      </w:r>
-      <w:proofErr w:type="gramStart"/>
-      <w:r>
-        <w:rPr>
-          <w:rFonts w:ascii="Times New Roman" w:hAnsi="Times New Roman" w:cs="Times New Roman"/>
-          <w:sz w:val="24"/>
-          <w:szCs w:val="24"/>
-        </w:rPr>
-        <w:t>) :</w:t>
-      </w:r>
-      <w:proofErr w:type="gramEnd"/>
-      <w:r>
-        <w:rPr>
-          <w:rFonts w:ascii="Times New Roman" w:hAnsi="Times New Roman" w:cs="Times New Roman"/>
-          <w:sz w:val="24"/>
-          <w:szCs w:val="24"/>
-        </w:rPr>
-        <w:t xml:space="preserve"> </w:t>
-      </w:r>
-      <w:proofErr w:type="spellStart"/>
-      <w:r>
-        <w:rPr>
-          <w:rFonts w:ascii="Times New Roman" w:hAnsi="Times New Roman" w:cs="Times New Roman"/>
-          <w:sz w:val="24"/>
-          <w:szCs w:val="24"/>
-        </w:rPr>
-        <w:t>įvadas</w:t>
-      </w:r>
-      <w:proofErr w:type="spellEnd"/>
-      <w:r>
-        <w:rPr>
-          <w:rFonts w:ascii="Times New Roman" w:hAnsi="Times New Roman" w:cs="Times New Roman"/>
-          <w:sz w:val="24"/>
-          <w:szCs w:val="24"/>
+        <w:t xml:space="preserve"> ) : įvadas, </w:t>
+      </w:r>
+      <w:r>
+        <w:rPr>
+          <w:rFonts w:ascii="Times New Roman" w:hAnsi="Times New Roman" w:cs="Times New Roman"/>
+          <w:sz w:val="24"/>
+          <w:szCs w:val="24"/>
+          <w:lang w:val="en-GB"/>
+        </w:rPr>
+        <w:t>s</w:t>
+      </w:r>
+      <w:r>
+        <w:rPr>
+          <w:rFonts w:ascii="Times New Roman" w:hAnsi="Times New Roman" w:cs="Times New Roman"/>
+          <w:sz w:val="24"/>
+          <w:szCs w:val="24"/>
+          <w:lang w:val="en-GB"/>
+        </w:rPr>
+        <w:t>trateginiai ir operaciniai tikslai verslo tobulinimo strategijai įgyvendinti</w:t>
+      </w:r>
+      <w:r>
+        <w:rPr>
+          <w:rFonts w:ascii="Times New Roman" w:hAnsi="Times New Roman" w:cs="Times New Roman"/>
+          <w:sz w:val="24"/>
+          <w:szCs w:val="24"/>
+          <w:lang w:val="en-GB"/>
         </w:rPr>
         <w:t xml:space="preserve">, </w:t>
       </w:r>
-      <w:proofErr w:type="spellStart"/>
       <w:r>
         <w:rPr>
           <w:rFonts w:ascii="Times New Roman" w:hAnsi="Times New Roman" w:cs="Times New Roman"/>
@@ -2047,318 +901,8 @@
           <w:szCs w:val="24"/>
           <w:lang w:val="en-GB"/>
         </w:rPr>
-        <w:t>s</w:t>
-      </w:r>
-      <w:r>
-        <w:rPr>
-          <w:rFonts w:ascii="Times New Roman" w:hAnsi="Times New Roman" w:cs="Times New Roman"/>
-          <w:sz w:val="24"/>
-          <w:szCs w:val="24"/>
-          <w:lang w:val="en-GB"/>
-        </w:rPr>
-        <w:t>trateginiai</w:t>
-      </w:r>
-      <w:proofErr w:type="spellEnd"/>
-      <w:r>
-        <w:rPr>
-          <w:rFonts w:ascii="Times New Roman" w:hAnsi="Times New Roman" w:cs="Times New Roman"/>
-          <w:sz w:val="24"/>
-          <w:szCs w:val="24"/>
-          <w:lang w:val="en-GB"/>
-        </w:rPr>
-        <w:t xml:space="preserve"> </w:t>
-      </w:r>
-      <w:proofErr w:type="spellStart"/>
-      <w:r>
-        <w:rPr>
-          <w:rFonts w:ascii="Times New Roman" w:hAnsi="Times New Roman" w:cs="Times New Roman"/>
-          <w:sz w:val="24"/>
-          <w:szCs w:val="24"/>
-          <w:lang w:val="en-GB"/>
-        </w:rPr>
-        <w:t>ir</w:t>
-      </w:r>
-      <w:proofErr w:type="spellEnd"/>
-      <w:r>
-        <w:rPr>
-          <w:rFonts w:ascii="Times New Roman" w:hAnsi="Times New Roman" w:cs="Times New Roman"/>
-          <w:sz w:val="24"/>
-          <w:szCs w:val="24"/>
-          <w:lang w:val="en-GB"/>
-        </w:rPr>
-        <w:t xml:space="preserve"> </w:t>
-      </w:r>
-      <w:proofErr w:type="spellStart"/>
-      <w:r>
-        <w:rPr>
-          <w:rFonts w:ascii="Times New Roman" w:hAnsi="Times New Roman" w:cs="Times New Roman"/>
-          <w:sz w:val="24"/>
-          <w:szCs w:val="24"/>
-          <w:lang w:val="en-GB"/>
-        </w:rPr>
-        <w:t>operaciniai</w:t>
-      </w:r>
-      <w:proofErr w:type="spellEnd"/>
-      <w:r>
-        <w:rPr>
-          <w:rFonts w:ascii="Times New Roman" w:hAnsi="Times New Roman" w:cs="Times New Roman"/>
-          <w:sz w:val="24"/>
-          <w:szCs w:val="24"/>
-          <w:lang w:val="en-GB"/>
-        </w:rPr>
-        <w:t xml:space="preserve"> </w:t>
-      </w:r>
-      <w:proofErr w:type="spellStart"/>
-      <w:r>
-        <w:rPr>
-          <w:rFonts w:ascii="Times New Roman" w:hAnsi="Times New Roman" w:cs="Times New Roman"/>
-          <w:sz w:val="24"/>
-          <w:szCs w:val="24"/>
-          <w:lang w:val="en-GB"/>
-        </w:rPr>
-        <w:t>tikslai</w:t>
-      </w:r>
-      <w:proofErr w:type="spellEnd"/>
-      <w:r>
-        <w:rPr>
-          <w:rFonts w:ascii="Times New Roman" w:hAnsi="Times New Roman" w:cs="Times New Roman"/>
-          <w:sz w:val="24"/>
-          <w:szCs w:val="24"/>
-          <w:lang w:val="en-GB"/>
-        </w:rPr>
-        <w:t xml:space="preserve"> </w:t>
-      </w:r>
-      <w:proofErr w:type="spellStart"/>
-      <w:r>
-        <w:rPr>
-          <w:rFonts w:ascii="Times New Roman" w:hAnsi="Times New Roman" w:cs="Times New Roman"/>
-          <w:sz w:val="24"/>
-          <w:szCs w:val="24"/>
-          <w:lang w:val="en-GB"/>
-        </w:rPr>
-        <w:t>verslo</w:t>
-      </w:r>
-      <w:proofErr w:type="spellEnd"/>
-      <w:r>
-        <w:rPr>
-          <w:rFonts w:ascii="Times New Roman" w:hAnsi="Times New Roman" w:cs="Times New Roman"/>
-          <w:sz w:val="24"/>
-          <w:szCs w:val="24"/>
-          <w:lang w:val="en-GB"/>
-        </w:rPr>
-        <w:t xml:space="preserve"> </w:t>
-      </w:r>
-      <w:proofErr w:type="spellStart"/>
-      <w:r>
-        <w:rPr>
-          <w:rFonts w:ascii="Times New Roman" w:hAnsi="Times New Roman" w:cs="Times New Roman"/>
-          <w:sz w:val="24"/>
-          <w:szCs w:val="24"/>
-          <w:lang w:val="en-GB"/>
-        </w:rPr>
-        <w:t>tobulinimo</w:t>
-      </w:r>
-      <w:proofErr w:type="spellEnd"/>
-      <w:r>
-        <w:rPr>
-          <w:rFonts w:ascii="Times New Roman" w:hAnsi="Times New Roman" w:cs="Times New Roman"/>
-          <w:sz w:val="24"/>
-          <w:szCs w:val="24"/>
-          <w:lang w:val="en-GB"/>
-        </w:rPr>
-        <w:t xml:space="preserve"> </w:t>
-      </w:r>
-      <w:proofErr w:type="spellStart"/>
-      <w:r>
-        <w:rPr>
-          <w:rFonts w:ascii="Times New Roman" w:hAnsi="Times New Roman" w:cs="Times New Roman"/>
-          <w:sz w:val="24"/>
-          <w:szCs w:val="24"/>
-          <w:lang w:val="en-GB"/>
-        </w:rPr>
-        <w:t>strategijai</w:t>
-      </w:r>
-      <w:proofErr w:type="spellEnd"/>
-      <w:r>
-        <w:rPr>
-          <w:rFonts w:ascii="Times New Roman" w:hAnsi="Times New Roman" w:cs="Times New Roman"/>
-          <w:sz w:val="24"/>
-          <w:szCs w:val="24"/>
-          <w:lang w:val="en-GB"/>
-        </w:rPr>
-        <w:t xml:space="preserve"> </w:t>
-      </w:r>
-      <w:proofErr w:type="spellStart"/>
-      <w:r>
-        <w:rPr>
-          <w:rFonts w:ascii="Times New Roman" w:hAnsi="Times New Roman" w:cs="Times New Roman"/>
-          <w:sz w:val="24"/>
-          <w:szCs w:val="24"/>
-          <w:lang w:val="en-GB"/>
-        </w:rPr>
-        <w:t>įgyvendinti</w:t>
-      </w:r>
-      <w:proofErr w:type="spellEnd"/>
-      <w:r>
-        <w:rPr>
-          <w:rFonts w:ascii="Times New Roman" w:hAnsi="Times New Roman" w:cs="Times New Roman"/>
-          <w:sz w:val="24"/>
-          <w:szCs w:val="24"/>
-          <w:lang w:val="en-GB"/>
-        </w:rPr>
-        <w:t xml:space="preserve">, </w:t>
-      </w:r>
-      <w:proofErr w:type="spellStart"/>
-      <w:r>
-        <w:rPr>
-          <w:rFonts w:ascii="Times New Roman" w:hAnsi="Times New Roman" w:cs="Times New Roman"/>
-          <w:sz w:val="24"/>
-          <w:szCs w:val="24"/>
-          <w:lang w:val="en-GB"/>
-        </w:rPr>
-        <w:t>skyriaus</w:t>
-      </w:r>
-      <w:proofErr w:type="spellEnd"/>
-      <w:r>
-        <w:rPr>
-          <w:rFonts w:ascii="Times New Roman" w:hAnsi="Times New Roman" w:cs="Times New Roman"/>
-          <w:sz w:val="24"/>
-          <w:szCs w:val="24"/>
-          <w:lang w:val="en-GB"/>
-        </w:rPr>
-        <w:t xml:space="preserve"> “</w:t>
-      </w:r>
-      <w:proofErr w:type="spellStart"/>
-      <w:r>
-        <w:rPr>
-          <w:rFonts w:ascii="Times New Roman" w:hAnsi="Times New Roman" w:cs="Times New Roman"/>
-          <w:sz w:val="24"/>
-          <w:szCs w:val="24"/>
-          <w:lang w:val="en-GB"/>
-        </w:rPr>
-        <w:t>Užsakovo</w:t>
-      </w:r>
-      <w:proofErr w:type="spellEnd"/>
-      <w:r>
-        <w:rPr>
-          <w:rFonts w:ascii="Times New Roman" w:hAnsi="Times New Roman" w:cs="Times New Roman"/>
-          <w:sz w:val="24"/>
-          <w:szCs w:val="24"/>
-          <w:lang w:val="en-GB"/>
-        </w:rPr>
-        <w:t xml:space="preserve"> </w:t>
-      </w:r>
-      <w:proofErr w:type="spellStart"/>
-      <w:r>
-        <w:rPr>
-          <w:rFonts w:ascii="Times New Roman" w:hAnsi="Times New Roman" w:cs="Times New Roman"/>
-          <w:sz w:val="24"/>
-          <w:szCs w:val="24"/>
-          <w:lang w:val="en-GB"/>
-        </w:rPr>
-        <w:t>poreikių</w:t>
-      </w:r>
-      <w:proofErr w:type="spellEnd"/>
-      <w:r>
-        <w:rPr>
-          <w:rFonts w:ascii="Times New Roman" w:hAnsi="Times New Roman" w:cs="Times New Roman"/>
-          <w:sz w:val="24"/>
-          <w:szCs w:val="24"/>
-          <w:lang w:val="en-GB"/>
-        </w:rPr>
-        <w:t xml:space="preserve"> </w:t>
-      </w:r>
-      <w:proofErr w:type="spellStart"/>
-      <w:r>
-        <w:rPr>
-          <w:rFonts w:ascii="Times New Roman" w:hAnsi="Times New Roman" w:cs="Times New Roman"/>
-          <w:sz w:val="24"/>
-          <w:szCs w:val="24"/>
-          <w:lang w:val="en-GB"/>
-        </w:rPr>
-        <w:t>analizė</w:t>
-      </w:r>
-      <w:proofErr w:type="spellEnd"/>
-      <w:r>
-        <w:rPr>
-          <w:rFonts w:ascii="Times New Roman" w:hAnsi="Times New Roman" w:cs="Times New Roman"/>
-          <w:sz w:val="24"/>
-          <w:szCs w:val="24"/>
-          <w:lang w:val="en-GB"/>
-        </w:rPr>
-        <w:t xml:space="preserve">” </w:t>
-      </w:r>
-      <w:proofErr w:type="spellStart"/>
-      <w:r>
-        <w:rPr>
-          <w:rFonts w:ascii="Times New Roman" w:hAnsi="Times New Roman" w:cs="Times New Roman"/>
-          <w:sz w:val="24"/>
-          <w:szCs w:val="24"/>
-          <w:lang w:val="en-GB"/>
-        </w:rPr>
-        <w:t>paskirtis</w:t>
-      </w:r>
-      <w:proofErr w:type="spellEnd"/>
-      <w:r>
-        <w:rPr>
-          <w:rFonts w:ascii="Times New Roman" w:hAnsi="Times New Roman" w:cs="Times New Roman"/>
-          <w:sz w:val="24"/>
-          <w:szCs w:val="24"/>
-          <w:lang w:val="en-GB"/>
-        </w:rPr>
-        <w:t xml:space="preserve">, </w:t>
-      </w:r>
-      <w:proofErr w:type="spellStart"/>
-      <w:r>
-        <w:rPr>
-          <w:rFonts w:ascii="Times New Roman" w:hAnsi="Times New Roman" w:cs="Times New Roman"/>
-          <w:sz w:val="24"/>
-          <w:szCs w:val="24"/>
-          <w:lang w:val="en-GB"/>
-        </w:rPr>
-        <w:t>struktūra</w:t>
-      </w:r>
-      <w:proofErr w:type="spellEnd"/>
-      <w:r>
-        <w:rPr>
-          <w:rFonts w:ascii="Times New Roman" w:hAnsi="Times New Roman" w:cs="Times New Roman"/>
-          <w:sz w:val="24"/>
-          <w:szCs w:val="24"/>
-          <w:lang w:val="en-GB"/>
-        </w:rPr>
-        <w:t xml:space="preserve"> </w:t>
-      </w:r>
-      <w:proofErr w:type="spellStart"/>
-      <w:r>
-        <w:rPr>
-          <w:rFonts w:ascii="Times New Roman" w:hAnsi="Times New Roman" w:cs="Times New Roman"/>
-          <w:sz w:val="24"/>
-          <w:szCs w:val="24"/>
-          <w:lang w:val="en-GB"/>
-        </w:rPr>
-        <w:t>ir</w:t>
-      </w:r>
-      <w:proofErr w:type="spellEnd"/>
-      <w:r>
-        <w:rPr>
-          <w:rFonts w:ascii="Times New Roman" w:hAnsi="Times New Roman" w:cs="Times New Roman"/>
-          <w:sz w:val="24"/>
-          <w:szCs w:val="24"/>
-          <w:lang w:val="en-GB"/>
-        </w:rPr>
-        <w:t xml:space="preserve"> </w:t>
-      </w:r>
-      <w:proofErr w:type="spellStart"/>
-      <w:r>
-        <w:rPr>
-          <w:rFonts w:ascii="Times New Roman" w:hAnsi="Times New Roman" w:cs="Times New Roman"/>
-          <w:sz w:val="24"/>
-          <w:szCs w:val="24"/>
-          <w:lang w:val="en-GB"/>
-        </w:rPr>
-        <w:t>turinys</w:t>
-      </w:r>
-      <w:proofErr w:type="spellEnd"/>
+        <w:t>skyriaus “Užsakovo poreikių analizė” paskirtis, struktūra ir turinys</w:t>
+      </w:r>
       <w:r>
         <w:rPr>
           <w:rFonts w:ascii="Times New Roman" w:hAnsi="Times New Roman" w:cs="Times New Roman"/>
@@ -2463,18 +1007,8 @@
                 <w:sz w:val="24"/>
                 <w:szCs w:val="24"/>
               </w:rPr>
-              <w:t xml:space="preserve">Arūnas </w:t>
-            </w:r>
-            <w:proofErr w:type="spellStart"/>
-            <w:r>
-              <w:rPr>
-                <w:rFonts w:ascii="Times New Roman" w:hAnsi="Times New Roman" w:cs="Times New Roman"/>
-                <w:sz w:val="24"/>
-                <w:szCs w:val="24"/>
-              </w:rPr>
-              <w:t>Kalitovičius</w:t>
-            </w:r>
-            <w:proofErr w:type="spellEnd"/>
+              <w:t>Arūnas Kalitovičius</w:t>
+            </w:r>
           </w:p>
         </w:tc>
         <w:tc>
@@ -2527,18 +1061,8 @@
                 <w:sz w:val="24"/>
                 <w:szCs w:val="24"/>
               </w:rPr>
-              <w:t xml:space="preserve">Irmantas </w:t>
-            </w:r>
-            <w:proofErr w:type="spellStart"/>
-            <w:r>
-              <w:rPr>
-                <w:rFonts w:ascii="Times New Roman" w:hAnsi="Times New Roman" w:cs="Times New Roman"/>
-                <w:sz w:val="24"/>
-                <w:szCs w:val="24"/>
-              </w:rPr>
-              <w:t>Lelius</w:t>
-            </w:r>
-            <w:proofErr w:type="spellEnd"/>
+              <w:t>Irmantas Lelius</w:t>
+            </w:r>
           </w:p>
         </w:tc>
         <w:tc>
@@ -2686,12 +1210,10 @@
       <w:pPr>
         <w:pStyle w:val="Heading1"/>
       </w:pPr>
-      <w:proofErr w:type="spellStart"/>
       <w:r>
         <w:lastRenderedPageBreak/>
         <w:t>Įvadas</w:t>
       </w:r>
-      <w:proofErr w:type="spellEnd"/>
     </w:p>
     <w:p/>
     <w:p>
@@ -2703,334 +1225,85 @@
           <w:szCs w:val="24"/>
         </w:rPr>
       </w:pPr>
-      <w:proofErr w:type="spellStart"/>
-      <w:r>
-        <w:rPr>
-          <w:rFonts w:ascii="Times New Roman" w:hAnsi="Times New Roman" w:cs="Times New Roman"/>
-          <w:sz w:val="24"/>
-          <w:szCs w:val="24"/>
-        </w:rPr>
-        <w:t>Programų</w:t>
-      </w:r>
-      <w:proofErr w:type="spellEnd"/>
-      <w:r>
-        <w:rPr>
-          <w:rFonts w:ascii="Times New Roman" w:hAnsi="Times New Roman" w:cs="Times New Roman"/>
-          <w:sz w:val="24"/>
-          <w:szCs w:val="24"/>
-        </w:rPr>
-        <w:t xml:space="preserve"> </w:t>
-      </w:r>
-      <w:proofErr w:type="spellStart"/>
-      <w:r>
-        <w:rPr>
-          <w:rFonts w:ascii="Times New Roman" w:hAnsi="Times New Roman" w:cs="Times New Roman"/>
-          <w:sz w:val="24"/>
-          <w:szCs w:val="24"/>
-        </w:rPr>
-        <w:t>sistemos</w:t>
-      </w:r>
-      <w:proofErr w:type="spellEnd"/>
-      <w:r>
-        <w:rPr>
-          <w:rFonts w:ascii="Times New Roman" w:hAnsi="Times New Roman" w:cs="Times New Roman"/>
-          <w:sz w:val="24"/>
-          <w:szCs w:val="24"/>
-        </w:rPr>
-        <w:t xml:space="preserve"> </w:t>
-      </w:r>
-      <w:proofErr w:type="spellStart"/>
-      <w:r>
-        <w:rPr>
-          <w:rFonts w:ascii="Times New Roman" w:hAnsi="Times New Roman" w:cs="Times New Roman"/>
-          <w:sz w:val="24"/>
-          <w:szCs w:val="24"/>
-        </w:rPr>
-        <w:t>pavadinimas</w:t>
-      </w:r>
-      <w:proofErr w:type="spellEnd"/>
-      <w:r>
-        <w:rPr>
-          <w:rFonts w:ascii="Times New Roman" w:hAnsi="Times New Roman" w:cs="Times New Roman"/>
-          <w:sz w:val="24"/>
-          <w:szCs w:val="24"/>
-        </w:rPr>
-        <w:t>:</w:t>
-      </w:r>
-    </w:p>
-    <w:p>
-      <w:pPr>
-        <w:spacing w:line="360" w:lineRule="auto"/>
-        <w:rPr>
-          <w:rFonts w:ascii="Times New Roman" w:hAnsi="Times New Roman" w:cs="Times New Roman"/>
-          <w:sz w:val="24"/>
-          <w:szCs w:val="24"/>
-        </w:rPr>
-      </w:pPr>
-      <w:proofErr w:type="spellStart"/>
-      <w:r>
-        <w:rPr>
-          <w:rFonts w:ascii="Times New Roman" w:hAnsi="Times New Roman" w:cs="Times New Roman"/>
-          <w:sz w:val="24"/>
-          <w:szCs w:val="24"/>
-        </w:rPr>
-        <w:t>Programų</w:t>
-      </w:r>
-      <w:proofErr w:type="spellEnd"/>
-      <w:r>
-        <w:rPr>
-          <w:rFonts w:ascii="Times New Roman" w:hAnsi="Times New Roman" w:cs="Times New Roman"/>
-          <w:sz w:val="24"/>
-          <w:szCs w:val="24"/>
-        </w:rPr>
-        <w:t xml:space="preserve"> </w:t>
-      </w:r>
-      <w:proofErr w:type="spellStart"/>
-      <w:r>
-        <w:rPr>
-          <w:rFonts w:ascii="Times New Roman" w:hAnsi="Times New Roman" w:cs="Times New Roman"/>
-          <w:sz w:val="24"/>
-          <w:szCs w:val="24"/>
-        </w:rPr>
-        <w:t>sistemos</w:t>
-      </w:r>
-      <w:proofErr w:type="spellEnd"/>
-      <w:r>
-        <w:rPr>
-          <w:rFonts w:ascii="Times New Roman" w:hAnsi="Times New Roman" w:cs="Times New Roman"/>
-          <w:sz w:val="24"/>
-          <w:szCs w:val="24"/>
-        </w:rPr>
-        <w:t xml:space="preserve"> </w:t>
-      </w:r>
-      <w:proofErr w:type="spellStart"/>
-      <w:r>
-        <w:rPr>
-          <w:rFonts w:ascii="Times New Roman" w:hAnsi="Times New Roman" w:cs="Times New Roman"/>
-          <w:sz w:val="24"/>
-          <w:szCs w:val="24"/>
-        </w:rPr>
-        <w:t>pilnas</w:t>
-      </w:r>
-      <w:proofErr w:type="spellEnd"/>
-      <w:r>
-        <w:rPr>
-          <w:rFonts w:ascii="Times New Roman" w:hAnsi="Times New Roman" w:cs="Times New Roman"/>
-          <w:sz w:val="24"/>
-          <w:szCs w:val="24"/>
-        </w:rPr>
-        <w:t xml:space="preserve"> </w:t>
-      </w:r>
-      <w:proofErr w:type="spellStart"/>
-      <w:r>
-        <w:rPr>
-          <w:rFonts w:ascii="Times New Roman" w:hAnsi="Times New Roman" w:cs="Times New Roman"/>
-          <w:sz w:val="24"/>
-          <w:szCs w:val="24"/>
-        </w:rPr>
-        <w:t>pavadinimas</w:t>
-      </w:r>
-      <w:proofErr w:type="spellEnd"/>
-      <w:r>
-        <w:rPr>
-          <w:rFonts w:ascii="Times New Roman" w:hAnsi="Times New Roman" w:cs="Times New Roman"/>
-          <w:sz w:val="24"/>
-          <w:szCs w:val="24"/>
-        </w:rPr>
-        <w:t xml:space="preserve">: </w:t>
-      </w:r>
-      <w:r>
-        <w:rPr>
-          <w:rFonts w:ascii="Times New Roman" w:hAnsi="Times New Roman" w:cs="Times New Roman"/>
-          <w:sz w:val="24"/>
-          <w:szCs w:val="24"/>
-        </w:rPr>
-        <w:t>“</w:t>
-      </w:r>
-      <w:proofErr w:type="spellStart"/>
-      <w:r>
-        <w:rPr>
-          <w:rFonts w:ascii="Times New Roman" w:hAnsi="Times New Roman" w:cs="Times New Roman"/>
-          <w:sz w:val="24"/>
-          <w:szCs w:val="24"/>
-        </w:rPr>
-        <w:t>Internetinė</w:t>
-      </w:r>
-      <w:proofErr w:type="spellEnd"/>
-      <w:r>
-        <w:rPr>
-          <w:rFonts w:ascii="Times New Roman" w:hAnsi="Times New Roman" w:cs="Times New Roman"/>
-          <w:sz w:val="24"/>
-          <w:szCs w:val="24"/>
-        </w:rPr>
-        <w:t xml:space="preserve"> </w:t>
-      </w:r>
-      <w:proofErr w:type="spellStart"/>
-      <w:r>
-        <w:rPr>
-          <w:rFonts w:ascii="Times New Roman" w:hAnsi="Times New Roman" w:cs="Times New Roman"/>
-          <w:sz w:val="24"/>
-          <w:szCs w:val="24"/>
-        </w:rPr>
-        <w:t>paciento</w:t>
-      </w:r>
-      <w:proofErr w:type="spellEnd"/>
-      <w:r>
-        <w:rPr>
-          <w:rFonts w:ascii="Times New Roman" w:hAnsi="Times New Roman" w:cs="Times New Roman"/>
-          <w:sz w:val="24"/>
-          <w:szCs w:val="24"/>
-        </w:rPr>
-        <w:t xml:space="preserve"> </w:t>
-      </w:r>
-      <w:proofErr w:type="spellStart"/>
-      <w:r>
-        <w:rPr>
-          <w:rFonts w:ascii="Times New Roman" w:hAnsi="Times New Roman" w:cs="Times New Roman"/>
-          <w:sz w:val="24"/>
-          <w:szCs w:val="24"/>
-        </w:rPr>
-        <w:t>paskyros</w:t>
-      </w:r>
-      <w:proofErr w:type="spellEnd"/>
-      <w:r>
-        <w:rPr>
-          <w:rFonts w:ascii="Times New Roman" w:hAnsi="Times New Roman" w:cs="Times New Roman"/>
-          <w:sz w:val="24"/>
-          <w:szCs w:val="24"/>
-        </w:rPr>
-        <w:t xml:space="preserve"> </w:t>
-      </w:r>
-      <w:proofErr w:type="spellStart"/>
-      <w:r>
-        <w:rPr>
-          <w:rFonts w:ascii="Times New Roman" w:hAnsi="Times New Roman" w:cs="Times New Roman"/>
-          <w:sz w:val="24"/>
-          <w:szCs w:val="24"/>
-        </w:rPr>
-        <w:t>poliklinikoje</w:t>
-      </w:r>
-      <w:proofErr w:type="spellEnd"/>
-      <w:r>
-        <w:rPr>
-          <w:rFonts w:ascii="Times New Roman" w:hAnsi="Times New Roman" w:cs="Times New Roman"/>
-          <w:sz w:val="24"/>
-          <w:szCs w:val="24"/>
-        </w:rPr>
-        <w:t xml:space="preserve"> </w:t>
-      </w:r>
-      <w:proofErr w:type="spellStart"/>
-      <w:r>
-        <w:rPr>
-          <w:rFonts w:ascii="Times New Roman" w:hAnsi="Times New Roman" w:cs="Times New Roman"/>
-          <w:sz w:val="24"/>
-          <w:szCs w:val="24"/>
-        </w:rPr>
-        <w:t>sistema</w:t>
-      </w:r>
-      <w:proofErr w:type="spellEnd"/>
-      <w:r>
-        <w:rPr>
-          <w:rFonts w:ascii="Times New Roman" w:hAnsi="Times New Roman" w:cs="Times New Roman"/>
-          <w:sz w:val="24"/>
-          <w:szCs w:val="24"/>
-        </w:rPr>
-        <w:t>”</w:t>
-      </w:r>
-    </w:p>
-    <w:p>
-      <w:pPr>
-        <w:spacing w:line="360" w:lineRule="auto"/>
-        <w:rPr>
-          <w:rFonts w:ascii="Times New Roman" w:hAnsi="Times New Roman" w:cs="Times New Roman"/>
-          <w:sz w:val="24"/>
-          <w:szCs w:val="24"/>
-        </w:rPr>
-      </w:pPr>
-      <w:proofErr w:type="spellStart"/>
-      <w:r>
-        <w:rPr>
-          <w:rFonts w:ascii="Times New Roman" w:hAnsi="Times New Roman" w:cs="Times New Roman"/>
-          <w:sz w:val="24"/>
-          <w:szCs w:val="24"/>
-        </w:rPr>
-        <w:t>Trumpas</w:t>
-      </w:r>
-      <w:proofErr w:type="spellEnd"/>
-      <w:r>
-        <w:rPr>
-          <w:rFonts w:ascii="Times New Roman" w:hAnsi="Times New Roman" w:cs="Times New Roman"/>
-          <w:sz w:val="24"/>
-          <w:szCs w:val="24"/>
-        </w:rPr>
-        <w:t xml:space="preserve"> </w:t>
-      </w:r>
-      <w:proofErr w:type="spellStart"/>
-      <w:r>
-        <w:rPr>
-          <w:rFonts w:ascii="Times New Roman" w:hAnsi="Times New Roman" w:cs="Times New Roman"/>
-          <w:sz w:val="24"/>
-          <w:szCs w:val="24"/>
-        </w:rPr>
-        <w:t>pavadinimas</w:t>
-      </w:r>
-      <w:proofErr w:type="spellEnd"/>
-      <w:r>
-        <w:rPr>
-          <w:rFonts w:ascii="Times New Roman" w:hAnsi="Times New Roman" w:cs="Times New Roman"/>
-          <w:sz w:val="24"/>
-          <w:szCs w:val="24"/>
-        </w:rPr>
-        <w:t>: “</w:t>
-      </w:r>
-      <w:proofErr w:type="spellStart"/>
-      <w:r>
-        <w:rPr>
-          <w:rFonts w:ascii="Times New Roman" w:hAnsi="Times New Roman" w:cs="Times New Roman"/>
-          <w:sz w:val="24"/>
-          <w:szCs w:val="24"/>
-        </w:rPr>
-        <w:t>Paciento</w:t>
-      </w:r>
-      <w:proofErr w:type="spellEnd"/>
-      <w:r>
-        <w:rPr>
-          <w:rFonts w:ascii="Times New Roman" w:hAnsi="Times New Roman" w:cs="Times New Roman"/>
-          <w:sz w:val="24"/>
-          <w:szCs w:val="24"/>
-        </w:rPr>
-        <w:t xml:space="preserve"> </w:t>
-      </w:r>
-      <w:proofErr w:type="spellStart"/>
-      <w:r>
-        <w:rPr>
-          <w:rFonts w:ascii="Times New Roman" w:hAnsi="Times New Roman" w:cs="Times New Roman"/>
-          <w:sz w:val="24"/>
-          <w:szCs w:val="24"/>
-        </w:rPr>
-        <w:t>paskyra</w:t>
-      </w:r>
-      <w:proofErr w:type="spellEnd"/>
-      <w:r>
-        <w:rPr>
-          <w:rFonts w:ascii="Times New Roman" w:hAnsi="Times New Roman" w:cs="Times New Roman"/>
-          <w:sz w:val="24"/>
-          <w:szCs w:val="24"/>
-        </w:rPr>
-        <w:t>”</w:t>
-      </w:r>
-    </w:p>
-    <w:p>
-      <w:pPr>
-        <w:spacing w:line="360" w:lineRule="auto"/>
-        <w:rPr>
-          <w:rFonts w:ascii="Times New Roman" w:hAnsi="Times New Roman" w:cs="Times New Roman"/>
-          <w:sz w:val="24"/>
-          <w:szCs w:val="24"/>
-          <w:lang w:val="lt-LT"/>
-        </w:rPr>
-      </w:pPr>
-      <w:proofErr w:type="spellStart"/>
+      <w:r>
+        <w:rPr>
+          <w:rFonts w:ascii="Times New Roman" w:hAnsi="Times New Roman" w:cs="Times New Roman"/>
+          <w:sz w:val="24"/>
+          <w:szCs w:val="24"/>
+        </w:rPr>
+        <w:t>Programų sistemos pavadinimas:</w:t>
+      </w:r>
+    </w:p>
+    <w:p>
+      <w:pPr>
+        <w:spacing w:line="360" w:lineRule="auto"/>
+        <w:rPr>
+          <w:rFonts w:ascii="Times New Roman" w:hAnsi="Times New Roman" w:cs="Times New Roman"/>
+          <w:sz w:val="24"/>
+          <w:szCs w:val="24"/>
+        </w:rPr>
+      </w:pPr>
+      <w:r>
+        <w:rPr>
+          <w:rFonts w:ascii="Times New Roman" w:hAnsi="Times New Roman" w:cs="Times New Roman"/>
+          <w:sz w:val="24"/>
+          <w:szCs w:val="24"/>
+        </w:rPr>
+        <w:t xml:space="preserve">Programų sistemos </w:t>
+      </w:r>
+      <w:r>
+        <w:rPr>
+          <w:rFonts w:ascii="Times New Roman" w:hAnsi="Times New Roman" w:cs="Times New Roman"/>
+          <w:sz w:val="24"/>
+          <w:szCs w:val="24"/>
+        </w:rPr>
+        <w:t xml:space="preserve">pilnas </w:t>
+      </w:r>
+      <w:r>
+        <w:rPr>
+          <w:rFonts w:ascii="Times New Roman" w:hAnsi="Times New Roman" w:cs="Times New Roman"/>
+          <w:sz w:val="24"/>
+          <w:szCs w:val="24"/>
+        </w:rPr>
+        <w:t xml:space="preserve">pavadinimas: </w:t>
+      </w:r>
+      <w:r>
+        <w:rPr>
+          <w:rFonts w:ascii="Times New Roman" w:hAnsi="Times New Roman" w:cs="Times New Roman"/>
+          <w:sz w:val="24"/>
+          <w:szCs w:val="24"/>
+        </w:rPr>
+        <w:t>“Internetinė paciento paskyros poliklinikoje sistema”</w:t>
+      </w:r>
+    </w:p>
+    <w:p>
+      <w:pPr>
+        <w:spacing w:line="360" w:lineRule="auto"/>
+        <w:rPr>
+          <w:rFonts w:ascii="Times New Roman" w:hAnsi="Times New Roman" w:cs="Times New Roman"/>
+          <w:sz w:val="24"/>
+          <w:szCs w:val="24"/>
+        </w:rPr>
+      </w:pPr>
+      <w:r>
+        <w:rPr>
+          <w:rFonts w:ascii="Times New Roman" w:hAnsi="Times New Roman" w:cs="Times New Roman"/>
+          <w:sz w:val="24"/>
+          <w:szCs w:val="24"/>
+        </w:rPr>
+        <w:t>Trumpas pavadinimas: “Paciento paskyra”</w:t>
+      </w:r>
+    </w:p>
+    <w:p>
+      <w:pPr>
+        <w:spacing w:line="360" w:lineRule="auto"/>
+        <w:rPr>
+          <w:rFonts w:ascii="Times New Roman" w:hAnsi="Times New Roman" w:cs="Times New Roman"/>
+          <w:sz w:val="24"/>
+          <w:szCs w:val="24"/>
+          <w:lang w:val="lt-LT"/>
+        </w:rPr>
+      </w:pPr>
       <w:r>
         <w:rPr>
           <w:rFonts w:ascii="Times New Roman" w:hAnsi="Times New Roman" w:cs="Times New Roman"/>
@@ -3039,7 +1312,6 @@
         </w:rPr>
         <w:t>Dalykin</w:t>
       </w:r>
-      <w:proofErr w:type="spellEnd"/>
       <w:r>
         <w:rPr>
           <w:rFonts w:ascii="Times New Roman" w:hAnsi="Times New Roman" w:cs="Times New Roman"/>
@@ -3513,27 +1785,7 @@
           <w:szCs w:val="24"/>
           <w:lang w:val="lt-LT"/>
         </w:rPr>
-        <w:t xml:space="preserve">Analizuojame visas Lietuvoje veikiančias poliklinikas, kurios teikia medicinines paslaugas pacientams. Medicinos paslaugų rūšys gali varijuoti priklausomai nuo pačios poliklinikos dydžio. Bet bendriniu požiūriu, Lietuvoje esančios poliklinikos dažniausiai turi šeimos medicinos, odontologijos bei laboratorinės diagnostikos skyrius. Jeigu dėl kažkokių priežasčių negali suteikti atitinkamų paslaugų ar atlikti tyrimus, pacientas yra siunčiamas į artimiausią medicinos įstaigą, kuri atlieka tokias paslaugas. Šeimos gydytojas reguliuoja visą procesą: išrašo </w:t>
-      </w:r>
-      <w:proofErr w:type="spellStart"/>
-      <w:r>
-        <w:rPr>
-          <w:rFonts w:ascii="Times New Roman" w:hAnsi="Times New Roman" w:cs="Times New Roman"/>
-          <w:sz w:val="24"/>
-          <w:szCs w:val="24"/>
-          <w:lang w:val="lt-LT"/>
-        </w:rPr>
-        <w:t>siuntimus</w:t>
-      </w:r>
-      <w:proofErr w:type="spellEnd"/>
-      <w:r>
-        <w:rPr>
-          <w:rFonts w:ascii="Times New Roman" w:hAnsi="Times New Roman" w:cs="Times New Roman"/>
-          <w:sz w:val="24"/>
-          <w:szCs w:val="24"/>
-          <w:lang w:val="lt-LT"/>
-        </w:rPr>
-        <w:t xml:space="preserve"> konsultacijoms pas kitus medicinos specialistus ar siunčia atlikti atitinkamus tyrimus. Poliklinikos aptarnauja nuo kelių šimtų iki keliolikos tūkstančių gyventojų turinčias teritorijas. Labai svarbu yra laikytis higienos normų ir teikti aukštos kokybės paslaugas. Visa tai yra reglamentuojama įstatymais.</w:t>
+        <w:t>Analizuojame visas Lietuvoje veikiančias poliklinikas, kurios teikia medicinines paslaugas pacientams. Medicinos paslaugų rūšys gali varijuoti priklausomai nuo pačios poliklinikos dydžio. Bet bendriniu požiūriu, Lietuvoje esančios poliklinikos dažniausiai turi šeimos medicinos, odontologijos bei laboratorinės diagnostikos skyrius. Jeigu dėl kažkokių priežasčių negali suteikti atitinkamų paslaugų ar atlikti tyrimus, pacientas yra siunčiamas į artimiausią medicinos įstaigą, kuri atlieka tokias paslaugas. Šeimos gydytojas reguliuoja visą procesą: išrašo siuntimus konsultacijoms pas kitus medicinos specialistus ar siunčia atlikti atitinkamus tyrimus. Poliklinikos aptarnauja nuo kelių šimtų iki keliolikos tūkstančių gyventojų turinčias teritorijas. Labai svarbu yra laikytis higienos normų ir teikti aukštos kokybės paslaugas. Visa tai yra reglamentuojama įstatymais.</w:t>
       </w:r>
     </w:p>
     <w:p>
@@ -3660,25 +1912,7 @@
           <w:szCs w:val="24"/>
           <w:lang w:val="lt-LT"/>
         </w:rPr>
-        <w:t>Poliklinikos tikslas yra nustatyti negalavimų šaltinį ir išgydyt</w:t>
-      </w:r>
-      <w:r>
-        <w:rPr>
-          <w:rFonts w:ascii="Times New Roman" w:hAnsi="Times New Roman" w:cs="Times New Roman"/>
-          <w:sz w:val="24"/>
-          <w:szCs w:val="24"/>
-          <w:lang w:val="lt-LT"/>
-        </w:rPr>
-        <w:t>i</w:t>
-      </w:r>
-      <w:r>
-        <w:rPr>
-          <w:rFonts w:ascii="Times New Roman" w:hAnsi="Times New Roman" w:cs="Times New Roman"/>
-          <w:sz w:val="24"/>
-          <w:szCs w:val="24"/>
-          <w:lang w:val="lt-LT"/>
-        </w:rPr>
-        <w:t xml:space="preserve"> pacientus. Taigi pagrindinis rezultatas yra sveikas žmogus. Taip pat pasveikęs žmogus turi būti supažindintas su ligų prevencija, kad būtų išvengta pakartotinio apsilankymo gydymo įstaigoje.</w:t>
+        <w:t>Poliklinikos tikslas yra nustatyti negalavimų šaltinį ir išgydyti pacientus. Taigi pagrindinis rezultatas yra sveikas žmogus. Taip pat pasveikęs žmogus turi būti supažindintas su ligų prevencija, kad būtų išvengta pakartotinio apsilankymo gydymo įstaigoje.</w:t>
       </w:r>
     </w:p>
     <w:p>
@@ -3804,10 +2038,10 @@
       </w:tblPr>
       <w:tblGrid>
         <w:gridCol w:w="1673"/>
-        <w:gridCol w:w="2772"/>
-        <w:gridCol w:w="3062"/>
+        <w:gridCol w:w="2701"/>
+        <w:gridCol w:w="2916"/>
         <w:gridCol w:w="1284"/>
-        <w:gridCol w:w="1397"/>
+        <w:gridCol w:w="1388"/>
       </w:tblGrid>
       <w:tr>
         <w:trPr>
@@ -4993,6 +3227,7 @@
           <w:szCs w:val="24"/>
           <w:lang w:val="lt-LT"/>
         </w:rPr>
+        <w:lastRenderedPageBreak/>
         <w:t>Žemas pasitikėjimas medicinos įstaigomis</w:t>
       </w:r>
     </w:p>
@@ -5019,7 +3254,6 @@
           <w:szCs w:val="24"/>
           <w:lang w:val="lt-LT"/>
         </w:rPr>
-        <w:lastRenderedPageBreak/>
         <w:t>Pažeidimų skaičius pavojingai artėja prie leidžiamos ribos ir tai gali atsiliepti medicinos įstaigos prestižui ir biudžetui. Taip pat iškyla grėsmė medicinos įstaigai būti uždarytai.</w:t>
       </w:r>
     </w:p>
@@ -5237,27 +3471,7 @@
           <w:szCs w:val="24"/>
           <w:lang w:val="lt-LT"/>
         </w:rPr>
-        <w:t xml:space="preserve">Neteisingai nustatyta ligos diagnozė. Ši problema susikuria dėl medicininio personalo kompetencijos stokos. Dažnu atveju specialistai nebūna siunčiami į seminarus ar specialybės tobulinimo kursus, ko </w:t>
-      </w:r>
-      <w:proofErr w:type="spellStart"/>
-      <w:r>
-        <w:rPr>
-          <w:rFonts w:ascii="Times New Roman" w:hAnsi="Times New Roman" w:cs="Times New Roman"/>
-          <w:sz w:val="24"/>
-          <w:szCs w:val="24"/>
-          <w:lang w:val="lt-LT"/>
-        </w:rPr>
-        <w:t>pasekoje</w:t>
-      </w:r>
-      <w:proofErr w:type="spellEnd"/>
-      <w:r>
-        <w:rPr>
-          <w:rFonts w:ascii="Times New Roman" w:hAnsi="Times New Roman" w:cs="Times New Roman"/>
-          <w:sz w:val="24"/>
-          <w:szCs w:val="24"/>
-          <w:lang w:val="lt-LT"/>
-        </w:rPr>
-        <w:t xml:space="preserve"> </w:t>
+        <w:t xml:space="preserve">Neteisingai nustatyta ligos diagnozė. Ši problema susikuria dėl medicininio personalo kompetencijos stokos. Dažnu atveju specialistai nebūna siunčiami į seminarus ar specialybės tobulinimo kursus, ko pasekoje </w:t>
       </w:r>
       <w:r>
         <w:rPr>
@@ -5288,7 +3502,7 @@
           <w:szCs w:val="24"/>
           <w:lang w:val="lt-LT"/>
         </w:rPr>
-        <w:t xml:space="preserve">Medikai nespėja patikrinti paciento ir aprašyti jo būklės per tam skirtą laiką. Laiko trūkumą įtakoja medikų ir medicinos personalo (slaugytojų, slaugytojų padėjėjų) kompiuterinio raštingumo stoka. Visi medicininiai dokumentai yra perkeliami į elektroninę erdvę, todėl neišvengiamai reikia suteikti med. personalui papildomus apmokymus kaip teisingai supildyti </w:t>
+        <w:t xml:space="preserve">Medikai nespėja patikrinti paciento ir aprašyti jo būklės per tam skirtą laiką. Laiko trūkumą įtakoja medikų ir medicinos personalo (slaugytojų, slaugytojų padėjėjų) kompiuterinio raštingumo stoka. Visi medicininiai dokumentai yra perkeliami į elektroninę erdvę, todėl </w:t>
       </w:r>
       <w:r>
         <w:rPr>
@@ -5298,7 +3512,7 @@
           <w:lang w:val="lt-LT"/>
         </w:rPr>
         <w:lastRenderedPageBreak/>
-        <w:t>reikiamus dokumentus paciento būklei aprašyti. Taip pat reik</w:t>
+        <w:t>neišvengiamai reikia suteikti med. personalui papildomus apmokymus kaip teisingai supildyti reikiamus dokumentus paciento būklei aprašyti. Taip pat reik</w:t>
       </w:r>
       <w:r>
         <w:rPr>
@@ -5427,18 +3641,7 @@
           <w:szCs w:val="24"/>
           <w:lang w:val="lt-LT"/>
         </w:rPr>
-        <w:t>laiku suteikti kokybiškas medicinines paslaugas besilankantiems pacientams. Paslaugų kokybę galima pagerinti kompiuterizuojant poliklinikos darbą, bei suteikti galimybę pacientams registruotis arba peržiūrėti medicininius dokumentus elektron</w:t>
-      </w:r>
-      <w:bookmarkStart w:id="0" w:name="_GoBack"/>
-      <w:bookmarkEnd w:id="0"/>
-      <w:r>
-        <w:rPr>
-          <w:rFonts w:ascii="Times New Roman" w:hAnsi="Times New Roman" w:cs="Times New Roman"/>
-          <w:sz w:val="24"/>
-          <w:szCs w:val="24"/>
-          <w:lang w:val="lt-LT"/>
-        </w:rPr>
-        <w:t>inėje erdvėje.</w:t>
+        <w:t>laiku suteikti kokybiškas medicinines paslaugas besilankantiems pacientams. Paslaugų kokybę galima pagerinti kompiuterizuojant poliklinikos darbą, bei suteikti galimybę pacientams registruotis arba peržiūrėti medicininius dokumentus elektroninėje erdvėje.</w:t>
       </w:r>
     </w:p>
     <w:sectPr>

</xml_diff>